<commit_message>
modifications to df: deleting apicals info
</commit_message>
<xml_diff>
--- a/Final report Francesca Grisafi_long.docx
+++ b/Final report Francesca Grisafi_long.docx
@@ -1,6 +1,6 @@
 
 <file path=word/document.xml><?xml version="1.0" encoding="utf-8"?>
-<w:document xmlns:wpc="http://schemas.microsoft.com/office/word/2010/wordprocessingCanvas" xmlns:cx="http://schemas.microsoft.com/office/drawing/2014/chartex" xmlns:cx1="http://schemas.microsoft.com/office/drawing/2015/9/8/chartex" xmlns:cx2="http://schemas.microsoft.com/office/drawing/2015/10/21/chartex" xmlns:cx3="http://schemas.microsoft.com/office/drawing/2016/5/9/chartex" xmlns:cx4="http://schemas.microsoft.com/office/drawing/2016/5/10/chartex" xmlns:cx5="http://schemas.microsoft.com/office/drawing/2016/5/11/chartex" xmlns:cx6="http://schemas.microsoft.com/office/drawing/2016/5/12/chartex" xmlns:cx7="http://schemas.microsoft.com/office/drawing/2016/5/13/chartex" xmlns:cx8="http://schemas.microsoft.com/office/drawing/2016/5/14/chartex" xmlns:mc="http://schemas.openxmlformats.org/markup-compatibility/2006" xmlns:aink="http://schemas.microsoft.com/office/drawing/2016/ink" xmlns:am3d="http://schemas.microsoft.com/office/drawing/2017/model3d" xmlns:o="urn:schemas-microsoft-com:office:office" xmlns:r="http://schemas.openxmlformats.org/officeDocument/2006/relationships" xmlns:m="http://schemas.openxmlformats.org/officeDocument/2006/math" xmlns:v="urn:schemas-microsoft-com:vml" xmlns:wp14="http://schemas.microsoft.com/office/word/2010/wordprocessingDrawing" xmlns:wp="http://schemas.openxmlformats.org/drawingml/2006/wordprocessingDrawing" xmlns:w10="urn:schemas-microsoft-com:office:word" xmlns:w="http://schemas.openxmlformats.org/wordprocessingml/2006/main" xmlns:w14="http://schemas.microsoft.com/office/word/2010/wordml" xmlns:w15="http://schemas.microsoft.com/office/word/2012/wordml" xmlns:w16cex="http://schemas.microsoft.com/office/word/2018/wordml/cex" xmlns:w16cid="http://schemas.microsoft.com/office/word/2016/wordml/cid" xmlns:w16="http://schemas.microsoft.com/office/word/2018/wordml" xmlns:w16sdtdh="http://schemas.microsoft.com/office/word/2020/wordml/sdtdatahash" xmlns:w16se="http://schemas.microsoft.com/office/word/2015/wordml/symex" xmlns:wpg="http://schemas.microsoft.com/office/word/2010/wordprocessingGroup" xmlns:wpi="http://schemas.microsoft.com/office/word/2010/wordprocessingInk" xmlns:wne="http://schemas.microsoft.com/office/word/2006/wordml" xmlns:wps="http://schemas.microsoft.com/office/word/2010/wordprocessingShape" mc:Ignorable="w14 w15 w16se w16cid w16 w16cex w16sdtdh wp14">
+<w:document xmlns:wpc="http://schemas.microsoft.com/office/word/2010/wordprocessingCanvas" xmlns:cx="http://schemas.microsoft.com/office/drawing/2014/chartex" xmlns:cx1="http://schemas.microsoft.com/office/drawing/2015/9/8/chartex" xmlns:cx2="http://schemas.microsoft.com/office/drawing/2015/10/21/chartex" xmlns:cx3="http://schemas.microsoft.com/office/drawing/2016/5/9/chartex" xmlns:cx4="http://schemas.microsoft.com/office/drawing/2016/5/10/chartex" xmlns:cx5="http://schemas.microsoft.com/office/drawing/2016/5/11/chartex" xmlns:cx6="http://schemas.microsoft.com/office/drawing/2016/5/12/chartex" xmlns:cx7="http://schemas.microsoft.com/office/drawing/2016/5/13/chartex" xmlns:cx8="http://schemas.microsoft.com/office/drawing/2016/5/14/chartex" xmlns:mc="http://schemas.openxmlformats.org/markup-compatibility/2006" xmlns:aink="http://schemas.microsoft.com/office/drawing/2016/ink" xmlns:am3d="http://schemas.microsoft.com/office/drawing/2017/model3d" xmlns:o="urn:schemas-microsoft-com:office:office" xmlns:oel="http://schemas.microsoft.com/office/2019/extlst" xmlns:r="http://schemas.openxmlformats.org/officeDocument/2006/relationships" xmlns:m="http://schemas.openxmlformats.org/officeDocument/2006/math" xmlns:v="urn:schemas-microsoft-com:vml" xmlns:wp14="http://schemas.microsoft.com/office/word/2010/wordprocessingDrawing" xmlns:wp="http://schemas.openxmlformats.org/drawingml/2006/wordprocessingDrawing" xmlns:w10="urn:schemas-microsoft-com:office:word" xmlns:w="http://schemas.openxmlformats.org/wordprocessingml/2006/main" xmlns:w14="http://schemas.microsoft.com/office/word/2010/wordml" xmlns:w15="http://schemas.microsoft.com/office/word/2012/wordml" xmlns:w16cex="http://schemas.microsoft.com/office/word/2018/wordml/cex" xmlns:w16cid="http://schemas.microsoft.com/office/word/2016/wordml/cid" xmlns:w16="http://schemas.microsoft.com/office/word/2018/wordml" xmlns:w16sdtdh="http://schemas.microsoft.com/office/word/2020/wordml/sdtdatahash" xmlns:w16se="http://schemas.microsoft.com/office/word/2015/wordml/symex" xmlns:wpg="http://schemas.microsoft.com/office/word/2010/wordprocessingGroup" xmlns:wpi="http://schemas.microsoft.com/office/word/2010/wordprocessingInk" xmlns:wne="http://schemas.microsoft.com/office/word/2006/wordml" xmlns:wps="http://schemas.microsoft.com/office/word/2010/wordprocessingShape" mc:Ignorable="w14 w15 w16se w16cid w16 w16cex w16sdtdh wp14">
   <w:body>
     <w:p>
       <w:pPr>
@@ -1556,13 +1556,6 @@
         </w:rPr>
         <w:t xml:space="preserve">to lead to innovative solutions. </w:t>
       </w:r>
-      <w:r>
-        <w:rPr>
-          <w:rFonts w:cstheme="minorHAnsi"/>
-          <w:lang w:val="en-GB"/>
-        </w:rPr>
-        <w:br w:type="page"/>
-      </w:r>
     </w:p>
     <w:p>
       <w:pPr>
@@ -1581,7 +1574,6 @@
           <w:color w:val="auto"/>
           <w:lang w:val="en-GB"/>
         </w:rPr>
-        <w:lastRenderedPageBreak/>
         <w:t>Aims</w:t>
       </w:r>
       <w:bookmarkEnd w:id="3"/>
@@ -2236,7 +2228,6 @@
           <w:lang w:val="en-GB"/>
         </w:rPr>
       </w:pPr>
-      <w:proofErr w:type="spellStart"/>
       <w:r>
         <w:rPr>
           <w:rFonts w:cstheme="minorHAnsi"/>
@@ -2244,17 +2235,7 @@
           <w:bCs/>
           <w:lang w:val="en-GB"/>
         </w:rPr>
-        <w:t>Sylleptic</w:t>
-      </w:r>
-      <w:proofErr w:type="spellEnd"/>
-      <w:r>
-        <w:rPr>
-          <w:rFonts w:cstheme="minorHAnsi"/>
-          <w:b/>
-          <w:bCs/>
-          <w:lang w:val="en-GB"/>
-        </w:rPr>
-        <w:t xml:space="preserve"> shoot</w:t>
+        <w:t>Sylleptic shoot</w:t>
       </w:r>
       <w:r>
         <w:rPr>
@@ -2498,23 +2479,7 @@
           <w:rFonts w:cstheme="minorHAnsi"/>
           <w:lang w:val="en-GB"/>
         </w:rPr>
-        <w:t xml:space="preserve">(e.g. </w:t>
-      </w:r>
-      <w:proofErr w:type="spellStart"/>
-      <w:r>
-        <w:rPr>
-          <w:rFonts w:cstheme="minorHAnsi"/>
-          <w:lang w:val="en-GB"/>
-        </w:rPr>
-        <w:t>sylleptic</w:t>
-      </w:r>
-      <w:proofErr w:type="spellEnd"/>
-      <w:r>
-        <w:rPr>
-          <w:rFonts w:cstheme="minorHAnsi"/>
-          <w:lang w:val="en-GB"/>
-        </w:rPr>
-        <w:t>/proleptic shoots, mixed/catkins, lateral/apical, single/multiple buds)</w:t>
+        <w:t>(e.g. sylleptic/proleptic shoots, mixed/catkins, lateral/apical, single/multiple buds)</w:t>
       </w:r>
       <w:r>
         <w:rPr>
@@ -2695,7 +2660,15 @@
           <w:rFonts w:cstheme="minorHAnsi"/>
           <w:lang w:val="en-GB"/>
         </w:rPr>
-        <w:t xml:space="preserve"> (e.g.. length of the children ~ length of the parent, number of nodes ~ length of the parent, type of buds ~ rank node).</w:t>
+        <w:t xml:space="preserve"> (e.g.. length of the children ~ length of the parent, number of nodes ~ length of the parent, type of </w:t>
+      </w:r>
+      <w:r>
+        <w:rPr>
+          <w:rFonts w:cstheme="minorHAnsi"/>
+          <w:lang w:val="en-GB"/>
+        </w:rPr>
+        <w:lastRenderedPageBreak/>
+        <w:t>buds ~ rank node).</w:t>
       </w:r>
       <w:r>
         <w:rPr>
@@ -2744,15 +2717,7 @@
           <w:rFonts w:cstheme="minorHAnsi"/>
           <w:lang w:val="en-GB"/>
         </w:rPr>
-        <w:t xml:space="preserve"> gave a first idea of the architectural features of hazelnut. Thus </w:t>
-      </w:r>
-      <w:r>
-        <w:rPr>
-          <w:rFonts w:cstheme="minorHAnsi"/>
-          <w:lang w:val="en-GB"/>
-        </w:rPr>
-        <w:lastRenderedPageBreak/>
-        <w:t xml:space="preserve">un diagram of the architectural dynamics was drawn. Following it, </w:t>
+        <w:t xml:space="preserve"> gave a first idea of the architectural features of hazelnut. Thus un diagram of the architectural dynamics was drawn. Following it, </w:t>
       </w:r>
       <w:r>
         <w:rPr>
@@ -3357,6 +3322,7 @@
                                 <w:lang w:val="en-GB"/>
                               </w:rPr>
                             </w:pPr>
+                            <w:bookmarkStart w:id="12" w:name="_Ref102470419"/>
                             <w:r>
                               <w:rPr>
                                 <w:lang w:val="en-GB"/>
@@ -3385,25 +3351,12 @@
                             <w:r>
                               <w:fldChar w:fldCharType="end"/>
                             </w:r>
-                            <w:r>
-                              <w:rPr>
-                                <w:lang w:val="en-GB"/>
-                              </w:rPr>
-                              <w:t>: : percentage of lateral buds/</w:t>
-                            </w:r>
-                            <w:proofErr w:type="spellStart"/>
-                            <w:r>
-                              <w:rPr>
-                                <w:lang w:val="en-GB"/>
-                              </w:rPr>
-                              <w:t>sylleptic</w:t>
-                            </w:r>
-                            <w:proofErr w:type="spellEnd"/>
-                            <w:r>
-                              <w:rPr>
-                                <w:lang w:val="en-GB"/>
-                              </w:rPr>
-                              <w:t xml:space="preserve"> shoot whatever parental length. The difference in proportion was tested using the proportion test (RStudio).</w:t>
+                            <w:bookmarkEnd w:id="12"/>
+                            <w:r>
+                              <w:rPr>
+                                <w:lang w:val="en-GB"/>
+                              </w:rPr>
+                              <w:t>: : percentage of lateral buds/sylleptic shoot whatever parental length. The difference in proportion was tested using the proportion test (RStudio).</w:t>
                             </w:r>
                           </w:p>
                         </w:txbxContent>
@@ -3422,7 +3375,11 @@
           </mc:Choice>
           <mc:Fallback>
             <w:pict>
-              <v:shape w14:anchorId="0B046765" id="Text Box 51" o:spid="_x0000_s1027" type="#_x0000_t202" style="position:absolute;left:0;text-align:left;margin-left:119.9pt;margin-top:517.3pt;width:283.45pt;height:.05pt;z-index:251726848;visibility:visible;mso-wrap-style:square;mso-wrap-distance-left:9pt;mso-wrap-distance-top:0;mso-wrap-distance-right:9pt;mso-wrap-distance-bottom:0;mso-position-horizontal:absolute;mso-position-horizontal-relative:text;mso-position-vertical:absolute;mso-position-vertical-relative:text;v-text-anchor:top" o:gfxdata="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" stroked="f">
+              <v:shapetype w14:anchorId="0B046765" id="_x0000_t202" coordsize="21600,21600" o:spt="202" path="m,l,21600r21600,l21600,xe">
+                <v:stroke joinstyle="miter"/>
+                <v:path gradientshapeok="t" o:connecttype="rect"/>
+              </v:shapetype>
+              <v:shape id="Text Box 51" o:spid="_x0000_s1027" type="#_x0000_t202" style="position:absolute;left:0;text-align:left;margin-left:119.9pt;margin-top:517.3pt;width:283.45pt;height:.05pt;z-index:251726848;visibility:visible;mso-wrap-style:square;mso-wrap-distance-left:9pt;mso-wrap-distance-top:0;mso-wrap-distance-right:9pt;mso-wrap-distance-bottom:0;mso-position-horizontal:absolute;mso-position-horizontal-relative:text;mso-position-vertical:absolute;mso-position-vertical-relative:text;v-text-anchor:top" o:gfxdata="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" stroked="f">
                 <v:textbox style="mso-fit-shape-to-text:t" inset="0,0,0,0">
                   <w:txbxContent>
                     <w:p>
@@ -3433,6 +3390,7 @@
                           <w:lang w:val="en-GB"/>
                         </w:rPr>
                       </w:pPr>
+                      <w:bookmarkStart w:id="13" w:name="_Ref102470419"/>
                       <w:r>
                         <w:rPr>
                           <w:lang w:val="en-GB"/>
@@ -3461,6 +3419,7 @@
                       <w:r>
                         <w:fldChar w:fldCharType="end"/>
                       </w:r>
+                      <w:bookmarkEnd w:id="13"/>
                       <w:r>
                         <w:rPr>
                           <w:lang w:val="en-GB"/>
@@ -3562,23 +3521,7 @@
           <w:rFonts w:cstheme="minorHAnsi"/>
           <w:lang w:val="en-GB"/>
         </w:rPr>
-        <w:t>The proportion of different buds/</w:t>
-      </w:r>
-      <w:proofErr w:type="spellStart"/>
-      <w:r>
-        <w:rPr>
-          <w:rFonts w:cstheme="minorHAnsi"/>
-          <w:lang w:val="en-GB"/>
-        </w:rPr>
-        <w:t>sylleptic</w:t>
-      </w:r>
-      <w:proofErr w:type="spellEnd"/>
-      <w:r>
-        <w:rPr>
-          <w:rFonts w:cstheme="minorHAnsi"/>
-          <w:lang w:val="en-GB"/>
-        </w:rPr>
-        <w:t xml:space="preserve"> shoots in proleptic shoots showed no difference </w:t>
+        <w:t xml:space="preserve">The proportion of different buds/sylleptic shoots in proleptic shoots showed no difference </w:t>
       </w:r>
       <w:r>
         <w:rPr>
@@ -3599,23 +3542,7 @@
           <w:rFonts w:cstheme="minorHAnsi"/>
           <w:lang w:val="en-GB"/>
         </w:rPr>
-        <w:t xml:space="preserve">. However, they were both statistically different from </w:t>
-      </w:r>
-      <w:proofErr w:type="spellStart"/>
-      <w:r>
-        <w:rPr>
-          <w:rFonts w:cstheme="minorHAnsi"/>
-          <w:lang w:val="en-GB"/>
-        </w:rPr>
-        <w:t>Sylleptic</w:t>
-      </w:r>
-      <w:proofErr w:type="spellEnd"/>
-      <w:r>
-        <w:rPr>
-          <w:rFonts w:cstheme="minorHAnsi"/>
-          <w:lang w:val="en-GB"/>
-        </w:rPr>
-        <w:t xml:space="preserve"> and blind node frequency</w:t>
+        <w:t>. However, they were both statistically different from Sylleptic and blind node frequency</w:t>
       </w:r>
       <w:r>
         <w:rPr>
@@ -3636,7 +3563,7 @@
           <w:rFonts w:cstheme="minorHAnsi"/>
           <w:lang w:val="en-GB"/>
         </w:rPr>
-        <w:instrText xml:space="preserve"> REF _Ref101354380 \h </w:instrText>
+        <w:instrText xml:space="preserve"> REF _Ref102470419 \h </w:instrText>
       </w:r>
       <w:r>
         <w:rPr>
@@ -3653,12 +3580,16 @@
       </w:r>
       <w:r>
         <w:rPr>
-          <w:rFonts w:cstheme="minorHAnsi"/>
-          <w:b/>
-          <w:bCs/>
-          <w:lang w:val="en-US"/>
-        </w:rPr>
-        <w:t>Error! Reference source not found.</w:t>
+          <w:lang w:val="en-GB"/>
+        </w:rPr>
+        <w:t xml:space="preserve">Figure </w:t>
+      </w:r>
+      <w:r>
+        <w:rPr>
+          <w:noProof/>
+          <w:lang w:val="en-GB"/>
+        </w:rPr>
+        <w:t>2</w:t>
       </w:r>
       <w:r>
         <w:rPr>
@@ -3682,13 +3613,6 @@
           <w:lang w:val="en-GB"/>
         </w:rPr>
       </w:pPr>
-      <w:r>
-        <w:rPr>
-          <w:rFonts w:cstheme="minorHAnsi"/>
-          <w:lang w:val="en-GB"/>
-        </w:rPr>
-        <w:br w:type="page"/>
-      </w:r>
     </w:p>
     <w:p>
       <w:pPr>
@@ -3701,7 +3625,6 @@
         <w:rPr>
           <w:noProof/>
         </w:rPr>
-        <w:lastRenderedPageBreak/>
         <mc:AlternateContent>
           <mc:Choice Requires="wps">
             <w:drawing>
@@ -3781,21 +3704,7 @@
                               <w:rPr>
                                 <w:lang w:val="en-GB"/>
                               </w:rPr>
-                              <w:t xml:space="preserve">:  percentage of mixed buds and vegetative buds in </w:t>
-                            </w:r>
-                            <w:proofErr w:type="spellStart"/>
-                            <w:r>
-                              <w:rPr>
-                                <w:lang w:val="en-GB"/>
-                              </w:rPr>
-                              <w:t>sylleptic</w:t>
-                            </w:r>
-                            <w:proofErr w:type="spellEnd"/>
-                            <w:r>
-                              <w:rPr>
-                                <w:lang w:val="en-GB"/>
-                              </w:rPr>
-                              <w:t xml:space="preserve"> shoots.</w:t>
+                              <w:t>:  percentage of mixed buds and vegetative buds in sylleptic shoots.</w:t>
                             </w:r>
                           </w:p>
                         </w:txbxContent>
@@ -3956,23 +3865,7 @@
           <w:rFonts w:cstheme="minorHAnsi"/>
           <w:lang w:val="en-GB"/>
         </w:rPr>
-        <w:t xml:space="preserve">The proportion of vegetative and mixed buds inside </w:t>
-      </w:r>
-      <w:proofErr w:type="spellStart"/>
-      <w:r>
-        <w:rPr>
-          <w:rFonts w:cstheme="minorHAnsi"/>
-          <w:lang w:val="en-GB"/>
-        </w:rPr>
-        <w:t>sylleptic</w:t>
-      </w:r>
-      <w:proofErr w:type="spellEnd"/>
-      <w:r>
-        <w:rPr>
-          <w:rFonts w:cstheme="minorHAnsi"/>
-          <w:lang w:val="en-GB"/>
-        </w:rPr>
-        <w:t xml:space="preserve"> shoots was</w:t>
+        <w:t>The proportion of vegetative and mixed buds inside sylleptic shoots was</w:t>
       </w:r>
       <w:r>
         <w:rPr>
@@ -4014,6 +3907,53 @@
           <w:rFonts w:cstheme="minorHAnsi"/>
           <w:lang w:val="en-GB"/>
         </w:rPr>
+        <w:instrText xml:space="preserve"> REF _Ref101356531 \h </w:instrText>
+      </w:r>
+      <w:r>
+        <w:rPr>
+          <w:rFonts w:cstheme="minorHAnsi"/>
+          <w:lang w:val="en-GB"/>
+        </w:rPr>
+      </w:r>
+      <w:r>
+        <w:rPr>
+          <w:rFonts w:cstheme="minorHAnsi"/>
+          <w:lang w:val="en-GB"/>
+        </w:rPr>
+        <w:fldChar w:fldCharType="separate"/>
+      </w:r>
+      <w:r>
+        <w:rPr>
+          <w:lang w:val="en-GB"/>
+        </w:rPr>
+        <w:t xml:space="preserve">Figure </w:t>
+      </w:r>
+      <w:r>
+        <w:rPr>
+          <w:noProof/>
+          <w:lang w:val="en-GB"/>
+        </w:rPr>
+        <w:t>3</w:t>
+      </w:r>
+      <w:r>
+        <w:rPr>
+          <w:rFonts w:cstheme="minorHAnsi"/>
+          <w:lang w:val="en-GB"/>
+        </w:rPr>
+        <w:fldChar w:fldCharType="end"/>
+      </w:r>
+      <w:r>
+        <w:rPr>
+          <w:rFonts w:cstheme="minorHAnsi"/>
+          <w:lang w:val="en-GB"/>
+        </w:rPr>
+        <w:fldChar w:fldCharType="begin"/>
+      </w:r>
+      <w:r>
+        <w:rPr>
+          <w:rFonts w:cstheme="minorHAnsi"/>
+          <w:lang w:val="en-GB"/>
+        </w:rPr>
         <w:instrText xml:space="preserve"> REF _Ref101354413 \h </w:instrText>
       </w:r>
       <w:r>
@@ -4028,15 +3968,6 @@
           <w:lang w:val="en-GB"/>
         </w:rPr>
         <w:fldChar w:fldCharType="separate"/>
-      </w:r>
-      <w:r>
-        <w:rPr>
-          <w:rFonts w:cstheme="minorHAnsi"/>
-          <w:b/>
-          <w:bCs/>
-          <w:lang w:val="en-US"/>
-        </w:rPr>
-        <w:t>Error! Reference source not found.</w:t>
       </w:r>
       <w:r>
         <w:rPr>
@@ -4110,7 +4041,7 @@
                                 <w:lang w:val="en-GB"/>
                               </w:rPr>
                             </w:pPr>
-                            <w:bookmarkStart w:id="15" w:name="_Ref101354597"/>
+                            <w:bookmarkStart w:id="14" w:name="_Ref101354597"/>
                             <w:r>
                               <w:rPr>
                                 <w:lang w:val="en-GB"/>
@@ -4139,40 +4070,12 @@
                             <w:r>
                               <w:fldChar w:fldCharType="end"/>
                             </w:r>
-                            <w:bookmarkEnd w:id="15"/>
-                            <w:r>
-                              <w:rPr>
-                                <w:lang w:val="en-GB"/>
-                              </w:rPr>
-                              <w:t>: percentage of lateral buds/</w:t>
-                            </w:r>
-                            <w:proofErr w:type="spellStart"/>
-                            <w:r>
-                              <w:rPr>
-                                <w:lang w:val="en-GB"/>
-                              </w:rPr>
-                              <w:t>sylleptic</w:t>
-                            </w:r>
-                            <w:proofErr w:type="spellEnd"/>
-                            <w:r>
-                              <w:rPr>
-                                <w:lang w:val="en-GB"/>
-                              </w:rPr>
-                              <w:t xml:space="preserve"> per each parental class length. The difference in proportion per each bud/</w:t>
-                            </w:r>
-                            <w:proofErr w:type="spellStart"/>
-                            <w:r>
-                              <w:rPr>
-                                <w:lang w:val="en-GB"/>
-                              </w:rPr>
-                              <w:t>sylleptic</w:t>
-                            </w:r>
-                            <w:proofErr w:type="spellEnd"/>
-                            <w:r>
-                              <w:rPr>
-                                <w:lang w:val="en-GB"/>
-                              </w:rPr>
-                              <w:t xml:space="preserve">, between classes, was tested using </w:t>
+                            <w:bookmarkEnd w:id="14"/>
+                            <w:r>
+                              <w:rPr>
+                                <w:lang w:val="en-GB"/>
+                              </w:rPr>
+                              <w:t xml:space="preserve">: percentage of lateral buds/sylleptic per each parental class length. The difference in proportion per each bud/sylleptic, between classes, was tested using </w:t>
                             </w:r>
                             <w:proofErr w:type="spellStart"/>
                             <w:r>
@@ -4375,23 +4278,21 @@
           <w:rFonts w:cstheme="minorHAnsi"/>
           <w:lang w:val="en-GB"/>
         </w:rPr>
-        <w:t>The proportion of different buds/</w:t>
-      </w:r>
-      <w:proofErr w:type="spellStart"/>
-      <w:r>
-        <w:rPr>
-          <w:rFonts w:cstheme="minorHAnsi"/>
-          <w:lang w:val="en-GB"/>
-        </w:rPr>
-        <w:t>sylleptic</w:t>
-      </w:r>
-      <w:proofErr w:type="spellEnd"/>
-      <w:r>
-        <w:rPr>
-          <w:rFonts w:cstheme="minorHAnsi"/>
-          <w:lang w:val="en-GB"/>
-        </w:rPr>
-        <w:t xml:space="preserve"> shoots according to different parent </w:t>
+        <w:t xml:space="preserve">The proportion of different </w:t>
+      </w:r>
+      <w:r>
+        <w:rPr>
+          <w:rFonts w:cstheme="minorHAnsi"/>
+          <w:lang w:val="en-GB"/>
+        </w:rPr>
+        <w:t xml:space="preserve">lateral </w:t>
+      </w:r>
+      <w:r>
+        <w:rPr>
+          <w:rFonts w:cstheme="minorHAnsi"/>
+          <w:lang w:val="en-GB"/>
+        </w:rPr>
+        <w:t xml:space="preserve">buds/sylleptic shoots according to different parent </w:t>
       </w:r>
       <w:r>
         <w:rPr>
@@ -4606,7 +4507,7 @@
                                 <w:lang w:val="en-GB"/>
                               </w:rPr>
                             </w:pPr>
-                            <w:bookmarkStart w:id="17" w:name="_Ref101354652"/>
+                            <w:bookmarkStart w:id="15" w:name="_Ref101354652"/>
                             <w:r>
                               <w:rPr>
                                 <w:lang w:val="en-GB"/>
@@ -4635,7 +4536,7 @@
                             <w:r>
                               <w:fldChar w:fldCharType="end"/>
                             </w:r>
-                            <w:bookmarkEnd w:id="17"/>
+                            <w:bookmarkEnd w:id="15"/>
                             <w:r>
                               <w:rPr>
                                 <w:lang w:val="en-GB"/>
@@ -4750,23 +4651,21 @@
           <w:rFonts w:cstheme="minorHAnsi"/>
           <w:lang w:val="en-GB"/>
         </w:rPr>
-        <w:t>The proportion of different buds/</w:t>
-      </w:r>
-      <w:proofErr w:type="spellStart"/>
-      <w:r>
-        <w:rPr>
-          <w:rFonts w:cstheme="minorHAnsi"/>
-          <w:lang w:val="en-GB"/>
-        </w:rPr>
-        <w:t>sylleptic</w:t>
-      </w:r>
-      <w:proofErr w:type="spellEnd"/>
-      <w:r>
-        <w:rPr>
-          <w:rFonts w:cstheme="minorHAnsi"/>
-          <w:lang w:val="en-GB"/>
-        </w:rPr>
-        <w:t xml:space="preserve"> shoots according to parent rank node showed a higher presence of blind nodes in </w:t>
+        <w:t xml:space="preserve">The proportion of different </w:t>
+      </w:r>
+      <w:r>
+        <w:rPr>
+          <w:rFonts w:cstheme="minorHAnsi"/>
+          <w:lang w:val="en-GB"/>
+        </w:rPr>
+        <w:t xml:space="preserve">lateral </w:t>
+      </w:r>
+      <w:r>
+        <w:rPr>
+          <w:rFonts w:cstheme="minorHAnsi"/>
+          <w:lang w:val="en-GB"/>
+        </w:rPr>
+        <w:t xml:space="preserve">buds/sylleptic shoots according to parent rank node showed a higher presence of blind nodes in </w:t>
       </w:r>
       <w:r>
         <w:rPr>
@@ -4910,7 +4809,7 @@
                                 <w:lang w:val="en-GB"/>
                               </w:rPr>
                             </w:pPr>
-                            <w:bookmarkStart w:id="19" w:name="_Ref101354680"/>
+                            <w:bookmarkStart w:id="16" w:name="_Ref101354680"/>
                             <w:r>
                               <w:rPr>
                                 <w:lang w:val="en-GB"/>
@@ -4939,12 +4838,24 @@
                             <w:r>
                               <w:fldChar w:fldCharType="end"/>
                             </w:r>
-                            <w:bookmarkEnd w:id="19"/>
-                            <w:r>
-                              <w:rPr>
-                                <w:lang w:val="en-GB"/>
-                              </w:rPr>
-                              <w:t xml:space="preserve">: percentage of multiple buds (1,2,3,4 or 9 buds in the same node) in proleptic shoots according to rank node (1 is at the base of the shoot). Just nodes from 1 to 16 were </w:t>
+                            <w:bookmarkEnd w:id="16"/>
+                            <w:r>
+                              <w:rPr>
+                                <w:lang w:val="en-GB"/>
+                              </w:rPr>
+                              <w:t xml:space="preserve">: percentage of </w:t>
+                            </w:r>
+                            <w:r>
+                              <w:rPr>
+                                <w:lang w:val="en-GB"/>
+                              </w:rPr>
+                              <w:t xml:space="preserve">lateral </w:t>
+                            </w:r>
+                            <w:r>
+                              <w:rPr>
+                                <w:lang w:val="en-GB"/>
+                              </w:rPr>
+                              <w:t xml:space="preserve">multiple buds (1,2,3,4 or 9 buds in the same node) in proleptic shoots according to rank node (1 is at the base of the shoot). Just nodes from 1 to 16 were </w:t>
                             </w:r>
                             <w:proofErr w:type="spellStart"/>
                             <w:r>
@@ -4990,7 +4901,7 @@
                           <w:lang w:val="en-GB"/>
                         </w:rPr>
                       </w:pPr>
-                      <w:bookmarkStart w:id="20" w:name="_Ref101354680"/>
+                      <w:bookmarkStart w:id="18" w:name="_Ref101354680"/>
                       <w:r>
                         <w:rPr>
                           <w:lang w:val="en-GB"/>
@@ -5019,12 +4930,24 @@
                       <w:r>
                         <w:fldChar w:fldCharType="end"/>
                       </w:r>
-                      <w:bookmarkEnd w:id="20"/>
-                      <w:r>
-                        <w:rPr>
-                          <w:lang w:val="en-GB"/>
-                        </w:rPr>
-                        <w:t xml:space="preserve">: percentage of multiple buds (1,2,3,4 or 9 buds in the same node) in proleptic shoots according to rank node (1 is at the base of the shoot). Just nodes from 1 to 16 were </w:t>
+                      <w:bookmarkEnd w:id="18"/>
+                      <w:r>
+                        <w:rPr>
+                          <w:lang w:val="en-GB"/>
+                        </w:rPr>
+                        <w:t xml:space="preserve">: percentage of </w:t>
+                      </w:r>
+                      <w:r>
+                        <w:rPr>
+                          <w:lang w:val="en-GB"/>
+                        </w:rPr>
+                        <w:t xml:space="preserve">lateral </w:t>
+                      </w:r>
+                      <w:r>
+                        <w:rPr>
+                          <w:lang w:val="en-GB"/>
+                        </w:rPr>
+                        <w:t xml:space="preserve">multiple buds (1,2,3,4 or 9 buds in the same node) in proleptic shoots according to rank node (1 is at the base of the shoot). Just nodes from 1 to 16 were </w:t>
                       </w:r>
                       <w:proofErr w:type="spellStart"/>
                       <w:r>
@@ -5150,7 +5073,21 @@
           <w:rFonts w:cstheme="minorHAnsi"/>
           <w:lang w:val="en-GB"/>
         </w:rPr>
-        <w:t>multiple buds per rank node showed that the majority of ranks have just one bud while sometimes there is a rank with two buds and rarely with three, four, or nine (</w:t>
+        <w:t xml:space="preserve">multiple </w:t>
+      </w:r>
+      <w:r>
+        <w:rPr>
+          <w:rFonts w:cstheme="minorHAnsi"/>
+          <w:lang w:val="en-GB"/>
+        </w:rPr>
+        <w:t xml:space="preserve">lateral </w:t>
+      </w:r>
+      <w:r>
+        <w:rPr>
+          <w:rFonts w:cstheme="minorHAnsi"/>
+          <w:lang w:val="en-GB"/>
+        </w:rPr>
+        <w:t>buds per rank node showed that the majority of ranks have just one bud while sometimes there is a rank with two buds and rarely with three, four, or nine (</w:t>
       </w:r>
       <w:r>
         <w:rPr>
@@ -5283,7 +5220,7 @@
                                 <w:lang w:val="en-GB"/>
                               </w:rPr>
                             </w:pPr>
-                            <w:bookmarkStart w:id="21" w:name="_Ref101354717"/>
+                            <w:bookmarkStart w:id="17" w:name="_Ref101354717"/>
                             <w:r>
                               <w:rPr>
                                 <w:lang w:val="en-GB"/>
@@ -5312,7 +5249,7 @@
                             <w:r>
                               <w:fldChar w:fldCharType="end"/>
                             </w:r>
-                            <w:bookmarkEnd w:id="21"/>
+                            <w:bookmarkEnd w:id="17"/>
                             <w:r>
                               <w:rPr>
                                 <w:lang w:val="en-GB"/>
@@ -5635,23 +5572,7 @@
           <w:rFonts w:cstheme="minorHAnsi"/>
           <w:lang w:val="en-GB"/>
         </w:rPr>
-        <w:t xml:space="preserve">prevalence of </w:t>
-      </w:r>
-      <w:proofErr w:type="spellStart"/>
-      <w:r>
-        <w:rPr>
-          <w:rFonts w:cstheme="minorHAnsi"/>
-          <w:lang w:val="en-GB"/>
-        </w:rPr>
-        <w:t>sylleptic</w:t>
-      </w:r>
-      <w:proofErr w:type="spellEnd"/>
-      <w:r>
-        <w:rPr>
-          <w:rFonts w:cstheme="minorHAnsi"/>
-          <w:lang w:val="en-GB"/>
-        </w:rPr>
-        <w:t xml:space="preserve"> shoots. Nodes 9-16 are characterized by the prevalence of mixed and vegetative (</w:t>
+        <w:t>prevalence of sylleptic shoots. Nodes 9-16 are characterized by the prevalence of mixed and vegetative (</w:t>
       </w:r>
       <w:r>
         <w:rPr>
@@ -5824,39 +5745,7 @@
           <w:rFonts w:cstheme="minorHAnsi"/>
           <w:lang w:val="en-GB"/>
         </w:rPr>
-        <w:t xml:space="preserve">The same analysis is meaningless in </w:t>
-      </w:r>
-      <w:proofErr w:type="spellStart"/>
-      <w:r>
-        <w:rPr>
-          <w:rFonts w:cstheme="minorHAnsi"/>
-          <w:lang w:val="en-GB"/>
-        </w:rPr>
-        <w:t>sylleptic</w:t>
-      </w:r>
-      <w:proofErr w:type="spellEnd"/>
-      <w:r>
-        <w:rPr>
-          <w:rFonts w:cstheme="minorHAnsi"/>
-          <w:lang w:val="en-GB"/>
-        </w:rPr>
-        <w:t xml:space="preserve"> shoots because some data are missing: </w:t>
-      </w:r>
-      <w:proofErr w:type="spellStart"/>
-      <w:r>
-        <w:rPr>
-          <w:rFonts w:cstheme="minorHAnsi"/>
-          <w:lang w:val="en-GB"/>
-        </w:rPr>
-        <w:t>sylleptic</w:t>
-      </w:r>
-      <w:proofErr w:type="spellEnd"/>
-      <w:r>
-        <w:rPr>
-          <w:rFonts w:cstheme="minorHAnsi"/>
-          <w:lang w:val="en-GB"/>
-        </w:rPr>
-        <w:t xml:space="preserve"> length, </w:t>
+        <w:t xml:space="preserve">The same analysis is meaningless in sylleptic shoots because some data are missing: sylleptic length, </w:t>
       </w:r>
       <w:r>
         <w:rPr>
@@ -5870,46 +5759,14 @@
           <w:rFonts w:cstheme="minorHAnsi"/>
           <w:lang w:val="en-GB"/>
         </w:rPr>
-        <w:t xml:space="preserve">number of nodes in </w:t>
-      </w:r>
-      <w:proofErr w:type="spellStart"/>
-      <w:r>
-        <w:rPr>
-          <w:rFonts w:cstheme="minorHAnsi"/>
-          <w:lang w:val="en-GB"/>
-        </w:rPr>
-        <w:t>sylleptic</w:t>
-      </w:r>
-      <w:proofErr w:type="spellEnd"/>
-      <w:r>
-        <w:rPr>
-          <w:rFonts w:cstheme="minorHAnsi"/>
-          <w:lang w:val="en-GB"/>
-        </w:rPr>
-        <w:t>.</w:t>
-      </w:r>
-      <w:r>
-        <w:rPr>
-          <w:rFonts w:cstheme="minorHAnsi"/>
-          <w:lang w:val="en-GB"/>
-        </w:rPr>
-        <w:t xml:space="preserve"> Due to that, the number of combinations inside </w:t>
-      </w:r>
-      <w:proofErr w:type="spellStart"/>
-      <w:r>
-        <w:rPr>
-          <w:rFonts w:cstheme="minorHAnsi"/>
-          <w:lang w:val="en-GB"/>
-        </w:rPr>
-        <w:t>sylleptic</w:t>
-      </w:r>
-      <w:proofErr w:type="spellEnd"/>
-      <w:r>
-        <w:rPr>
-          <w:rFonts w:cstheme="minorHAnsi"/>
-          <w:lang w:val="en-GB"/>
-        </w:rPr>
-        <w:t xml:space="preserve"> seems bigger than it is in reality</w:t>
+        <w:t>number of nodes in sylleptic.</w:t>
+      </w:r>
+      <w:r>
+        <w:rPr>
+          <w:rFonts w:cstheme="minorHAnsi"/>
+          <w:lang w:val="en-GB"/>
+        </w:rPr>
+        <w:t xml:space="preserve"> Due to that, the number of combinations inside sylleptic seems bigger than it is in reality</w:t>
       </w:r>
       <w:r>
         <w:rPr>
@@ -5941,7 +5798,7 @@
           <w:lang w:val="en-GB"/>
         </w:rPr>
       </w:pPr>
-      <w:bookmarkStart w:id="23" w:name="_Toc101527633"/>
+      <w:bookmarkStart w:id="18" w:name="_Toc101527633"/>
       <w:r>
         <w:rPr>
           <w:color w:val="auto"/>
@@ -5949,7 +5806,7 @@
         </w:rPr>
         <w:t>Lateral shoot (year n+1)</w:t>
       </w:r>
-      <w:bookmarkEnd w:id="23"/>
+      <w:bookmarkEnd w:id="18"/>
     </w:p>
     <w:p>
       <w:pPr>
@@ -6010,7 +5867,7 @@
                                 <w:lang w:val="en-GB"/>
                               </w:rPr>
                             </w:pPr>
-                            <w:bookmarkStart w:id="24" w:name="_Ref101354788"/>
+                            <w:bookmarkStart w:id="19" w:name="_Ref101354788"/>
                             <w:r>
                               <w:rPr>
                                 <w:lang w:val="en-GB"/>
@@ -6039,7 +5896,7 @@
                             <w:r>
                               <w:fldChar w:fldCharType="end"/>
                             </w:r>
-                            <w:bookmarkEnd w:id="24"/>
+                            <w:bookmarkEnd w:id="19"/>
                             <w:r>
                               <w:rPr>
                                 <w:noProof/>
@@ -6465,7 +6322,7 @@
                                 <w:lang w:val="en-GB"/>
                               </w:rPr>
                             </w:pPr>
-                            <w:bookmarkStart w:id="26" w:name="_Ref101354886"/>
+                            <w:bookmarkStart w:id="20" w:name="_Ref101354886"/>
                             <w:r>
                               <w:rPr>
                                 <w:lang w:val="en-GB"/>
@@ -6494,26 +6351,12 @@
                             <w:r>
                               <w:fldChar w:fldCharType="end"/>
                             </w:r>
-                            <w:bookmarkEnd w:id="26"/>
-                            <w:r>
-                              <w:rPr>
-                                <w:lang w:val="en-GB"/>
-                              </w:rPr>
-                              <w:t xml:space="preserve">: description of lateral shoots born from buds in proleptic or </w:t>
-                            </w:r>
-                            <w:proofErr w:type="spellStart"/>
-                            <w:r>
-                              <w:rPr>
-                                <w:lang w:val="en-GB"/>
-                              </w:rPr>
-                              <w:t>sylleptic</w:t>
-                            </w:r>
-                            <w:proofErr w:type="spellEnd"/>
-                            <w:r>
-                              <w:rPr>
-                                <w:lang w:val="en-GB"/>
-                              </w:rPr>
-                              <w:t xml:space="preserve"> parents.</w:t>
+                            <w:bookmarkEnd w:id="20"/>
+                            <w:r>
+                              <w:rPr>
+                                <w:lang w:val="en-GB"/>
+                              </w:rPr>
+                              <w:t>: description of lateral shoots born from buds in proleptic or sylleptic parents.</w:t>
                             </w:r>
                           </w:p>
                         </w:txbxContent>
@@ -6939,7 +6782,7 @@
                                 <w:lang w:val="en-GB"/>
                               </w:rPr>
                             </w:pPr>
-                            <w:bookmarkStart w:id="28" w:name="_Ref101355794"/>
+                            <w:bookmarkStart w:id="21" w:name="_Ref101355794"/>
                             <w:r>
                               <w:rPr>
                                 <w:lang w:val="en-GB"/>
@@ -6968,7 +6811,7 @@
                             <w:r>
                               <w:fldChar w:fldCharType="end"/>
                             </w:r>
-                            <w:bookmarkEnd w:id="28"/>
+                            <w:bookmarkEnd w:id="21"/>
                             <w:r>
                               <w:rPr>
                                 <w:lang w:val="en-GB"/>
@@ -7196,7 +7039,7 @@
                                 <w:lang w:val="en-GB"/>
                               </w:rPr>
                             </w:pPr>
-                            <w:bookmarkStart w:id="30" w:name="_Ref101355797"/>
+                            <w:bookmarkStart w:id="22" w:name="_Ref101355797"/>
                             <w:r>
                               <w:rPr>
                                 <w:lang w:val="en-GB"/>
@@ -7225,7 +7068,7 @@
                             <w:r>
                               <w:fldChar w:fldCharType="end"/>
                             </w:r>
-                            <w:bookmarkEnd w:id="30"/>
+                            <w:bookmarkEnd w:id="22"/>
                             <w:r>
                               <w:rPr>
                                 <w:lang w:val="en-GB"/>
@@ -7652,71 +7495,7 @@
           <w:rFonts w:cstheme="minorHAnsi"/>
           <w:lang w:val="en-GB"/>
         </w:rPr>
-        <w:t xml:space="preserve">The same analysis is meaningless in </w:t>
-      </w:r>
-      <w:proofErr w:type="spellStart"/>
-      <w:r>
-        <w:rPr>
-          <w:rFonts w:cstheme="minorHAnsi"/>
-          <w:lang w:val="en-GB"/>
-        </w:rPr>
-        <w:t>sylleptic</w:t>
-      </w:r>
-      <w:proofErr w:type="spellEnd"/>
-      <w:r>
-        <w:rPr>
-          <w:rFonts w:cstheme="minorHAnsi"/>
-          <w:lang w:val="en-GB"/>
-        </w:rPr>
-        <w:t xml:space="preserve"> shoots because some data are missing: </w:t>
-      </w:r>
-      <w:proofErr w:type="spellStart"/>
-      <w:r>
-        <w:rPr>
-          <w:rFonts w:cstheme="minorHAnsi"/>
-          <w:lang w:val="en-GB"/>
-        </w:rPr>
-        <w:t>sylleptic</w:t>
-      </w:r>
-      <w:proofErr w:type="spellEnd"/>
-      <w:r>
-        <w:rPr>
-          <w:rFonts w:cstheme="minorHAnsi"/>
-          <w:lang w:val="en-GB"/>
-        </w:rPr>
-        <w:t xml:space="preserve"> length, and number of nodes in </w:t>
-      </w:r>
-      <w:proofErr w:type="spellStart"/>
-      <w:r>
-        <w:rPr>
-          <w:rFonts w:cstheme="minorHAnsi"/>
-          <w:lang w:val="en-GB"/>
-        </w:rPr>
-        <w:t>sylleptic</w:t>
-      </w:r>
-      <w:proofErr w:type="spellEnd"/>
-      <w:r>
-        <w:rPr>
-          <w:rFonts w:cstheme="minorHAnsi"/>
-          <w:lang w:val="en-GB"/>
-        </w:rPr>
-        <w:t xml:space="preserve">. Due to that, the number of combinations inside </w:t>
-      </w:r>
-      <w:proofErr w:type="spellStart"/>
-      <w:r>
-        <w:rPr>
-          <w:rFonts w:cstheme="minorHAnsi"/>
-          <w:lang w:val="en-GB"/>
-        </w:rPr>
-        <w:t>sylleptic</w:t>
-      </w:r>
-      <w:proofErr w:type="spellEnd"/>
-      <w:r>
-        <w:rPr>
-          <w:rFonts w:cstheme="minorHAnsi"/>
-          <w:lang w:val="en-GB"/>
-        </w:rPr>
-        <w:t xml:space="preserve"> seems bigger than it is in reality</w:t>
+        <w:t>The same analysis is meaningless in sylleptic shoots because some data are missing: sylleptic length, and number of nodes in sylleptic. Due to that, the number of combinations inside sylleptic seems bigger than it is in reality</w:t>
       </w:r>
       <w:r>
         <w:rPr>
@@ -7827,7 +7606,7 @@
                                 <w:lang w:val="en-GB"/>
                               </w:rPr>
                             </w:pPr>
-                            <w:bookmarkStart w:id="32" w:name="_Ref101356081"/>
+                            <w:bookmarkStart w:id="23" w:name="_Ref101356081"/>
                             <w:r>
                               <w:rPr>
                                 <w:lang w:val="en-GB"/>
@@ -7856,7 +7635,7 @@
                             <w:r>
                               <w:fldChar w:fldCharType="end"/>
                             </w:r>
-                            <w:bookmarkEnd w:id="32"/>
+                            <w:bookmarkEnd w:id="23"/>
                             <w:r>
                               <w:rPr>
                                 <w:lang w:val="en-GB"/>
@@ -8178,7 +7957,7 @@
                                 <w:lang w:val="en-GB"/>
                               </w:rPr>
                             </w:pPr>
-                            <w:bookmarkStart w:id="34" w:name="_Ref101356087"/>
+                            <w:bookmarkStart w:id="24" w:name="_Ref101356087"/>
                             <w:r>
                               <w:rPr>
                                 <w:lang w:val="en-GB"/>
@@ -8207,7 +7986,7 @@
                             <w:r>
                               <w:fldChar w:fldCharType="end"/>
                             </w:r>
-                            <w:bookmarkEnd w:id="34"/>
+                            <w:bookmarkEnd w:id="24"/>
                             <w:r>
                               <w:rPr>
                                 <w:lang w:val="en-GB"/>
@@ -8614,7 +8393,7 @@
                                 <w:lang w:val="en-GB"/>
                               </w:rPr>
                             </w:pPr>
-                            <w:bookmarkStart w:id="36" w:name="_Ref101356130"/>
+                            <w:bookmarkStart w:id="25" w:name="_Ref101356130"/>
                             <w:r>
                               <w:rPr>
                                 <w:lang w:val="en-GB"/>
@@ -8643,7 +8422,7 @@
                             <w:r>
                               <w:fldChar w:fldCharType="end"/>
                             </w:r>
-                            <w:bookmarkEnd w:id="36"/>
+                            <w:bookmarkEnd w:id="25"/>
                             <w:r>
                               <w:rPr>
                                 <w:lang w:val="en-GB"/>
@@ -8842,7 +8621,7 @@
           <w:lang w:val="en-GB"/>
         </w:rPr>
       </w:pPr>
-      <w:bookmarkStart w:id="38" w:name="_Toc101527634"/>
+      <w:bookmarkStart w:id="26" w:name="_Toc101527634"/>
       <w:r>
         <w:rPr>
           <w:color w:val="auto"/>
@@ -8850,7 +8629,7 @@
         </w:rPr>
         <w:t>Apical shoot (year n+1)</w:t>
       </w:r>
-      <w:bookmarkEnd w:id="38"/>
+      <w:bookmarkEnd w:id="26"/>
     </w:p>
     <w:p>
       <w:pPr>
@@ -8908,7 +8687,7 @@
                                 <w:lang w:val="en-GB"/>
                               </w:rPr>
                             </w:pPr>
-                            <w:bookmarkStart w:id="39" w:name="_Ref101356186"/>
+                            <w:bookmarkStart w:id="27" w:name="_Ref101356186"/>
                             <w:r>
                               <w:rPr>
                                 <w:lang w:val="en-GB"/>
@@ -8937,7 +8716,7 @@
                             <w:r>
                               <w:fldChar w:fldCharType="end"/>
                             </w:r>
-                            <w:bookmarkEnd w:id="39"/>
+                            <w:bookmarkEnd w:id="27"/>
                             <w:r>
                               <w:rPr>
                                 <w:lang w:val="en-GB"/>
@@ -9295,6 +9074,7 @@
         <w:br w:type="page"/>
       </w:r>
     </w:p>
+    <w:bookmarkStart w:id="28" w:name="_Toc101527635"/>
     <w:p>
       <w:pPr>
         <w:pStyle w:val="Heading2"/>
@@ -9303,7 +9083,6 @@
           <w:lang w:val="en-GB"/>
         </w:rPr>
       </w:pPr>
-      <w:bookmarkStart w:id="41" w:name="_Toc101527635"/>
       <w:r>
         <w:rPr>
           <w:noProof/>
@@ -9356,7 +9135,7 @@
                                 <w:lang w:val="en-GB"/>
                               </w:rPr>
                             </w:pPr>
-                            <w:bookmarkStart w:id="42" w:name="_Ref101356236"/>
+                            <w:bookmarkStart w:id="29" w:name="_Ref101356236"/>
                             <w:r>
                               <w:rPr>
                                 <w:lang w:val="en-GB"/>
@@ -9385,7 +9164,7 @@
                             <w:r>
                               <w:fldChar w:fldCharType="end"/>
                             </w:r>
-                            <w:bookmarkEnd w:id="42"/>
+                            <w:bookmarkEnd w:id="29"/>
                             <w:r>
                               <w:rPr>
                                 <w:lang w:val="en-GB"/>
@@ -9569,7 +9348,7 @@
         </w:rPr>
         <w:t>GLMs</w:t>
       </w:r>
-      <w:bookmarkEnd w:id="41"/>
+      <w:bookmarkEnd w:id="28"/>
     </w:p>
     <w:p>
       <w:pPr>
@@ -9579,7 +9358,7 @@
           <w:lang w:val="en-GB"/>
         </w:rPr>
       </w:pPr>
-      <w:bookmarkStart w:id="44" w:name="_Toc101527636"/>
+      <w:bookmarkStart w:id="30" w:name="_Toc101527636"/>
       <w:r>
         <w:rPr>
           <w:color w:val="auto"/>
@@ -9587,7 +9366,7 @@
         </w:rPr>
         <w:t>Laterals</w:t>
       </w:r>
-      <w:bookmarkEnd w:id="44"/>
+      <w:bookmarkEnd w:id="30"/>
     </w:p>
     <w:p>
       <w:pPr>
@@ -9646,7 +9425,7 @@
                                 <w:lang w:val="en-GB"/>
                               </w:rPr>
                             </w:pPr>
-                            <w:bookmarkStart w:id="45" w:name="_Ref101356312"/>
+                            <w:bookmarkStart w:id="31" w:name="_Ref101356312"/>
                             <w:r>
                               <w:rPr>
                                 <w:lang w:val="en-GB"/>
@@ -9675,26 +9454,12 @@
                             <w:r>
                               <w:fldChar w:fldCharType="end"/>
                             </w:r>
-                            <w:bookmarkEnd w:id="45"/>
-                            <w:r>
-                              <w:rPr>
-                                <w:lang w:val="en-GB"/>
-                              </w:rPr>
-                              <w:t xml:space="preserve">: logical diagram to model hazelnut growth. Gray boxes are the common ones. Blue boxes are followed in the case of bud in proleptic shoots, while yellow boxes are followed in the case of bud in </w:t>
-                            </w:r>
-                            <w:proofErr w:type="spellStart"/>
-                            <w:r>
-                              <w:rPr>
-                                <w:lang w:val="en-GB"/>
-                              </w:rPr>
-                              <w:t>sylleptic</w:t>
-                            </w:r>
-                            <w:proofErr w:type="spellEnd"/>
-                            <w:r>
-                              <w:rPr>
-                                <w:lang w:val="en-GB"/>
-                              </w:rPr>
-                              <w:t xml:space="preserve"> shoots.</w:t>
+                            <w:bookmarkEnd w:id="31"/>
+                            <w:r>
+                              <w:rPr>
+                                <w:lang w:val="en-GB"/>
+                              </w:rPr>
+                              <w:t>: logical diagram to model hazelnut growth. Gray boxes are the common ones. Blue boxes are followed in the case of bud in proleptic shoots, while yellow boxes are followed in the case of bud in sylleptic shoots.</w:t>
                             </w:r>
                           </w:p>
                         </w:txbxContent>
@@ -9960,27 +9725,7 @@
           <w:bCs/>
           <w:lang w:val="en-GB"/>
         </w:rPr>
-        <w:t xml:space="preserve">“does that rank bear a </w:t>
-      </w:r>
-      <w:proofErr w:type="spellStart"/>
-      <w:r>
-        <w:rPr>
-          <w:rFonts w:cstheme="minorHAnsi"/>
-          <w:b/>
-          <w:bCs/>
-          <w:lang w:val="en-GB"/>
-        </w:rPr>
-        <w:t>sylleptic</w:t>
-      </w:r>
-      <w:proofErr w:type="spellEnd"/>
-      <w:r>
-        <w:rPr>
-          <w:rFonts w:cstheme="minorHAnsi"/>
-          <w:b/>
-          <w:bCs/>
-          <w:lang w:val="en-GB"/>
-        </w:rPr>
-        <w:t>?”</w:t>
+        <w:t>“does that rank bear a sylleptic?”</w:t>
       </w:r>
       <w:r>
         <w:rPr>
@@ -10561,7 +10306,7 @@
                                 <w:lang w:val="en-GB"/>
                               </w:rPr>
                             </w:pPr>
-                            <w:bookmarkStart w:id="47" w:name="_Ref101356355"/>
+                            <w:bookmarkStart w:id="32" w:name="_Ref101356355"/>
                             <w:r>
                               <w:rPr>
                                 <w:lang w:val="en-GB"/>
@@ -10590,7 +10335,7 @@
                             <w:r>
                               <w:fldChar w:fldCharType="end"/>
                             </w:r>
-                            <w:bookmarkEnd w:id="47"/>
+                            <w:bookmarkEnd w:id="32"/>
                             <w:r>
                               <w:rPr>
                                 <w:lang w:val="en-GB"/>
@@ -10794,23 +10539,7 @@
           <w:color w:val="auto"/>
           <w:lang w:val="en-GB"/>
         </w:rPr>
-        <w:t xml:space="preserve">Box1: does that rank bear a </w:t>
-      </w:r>
-      <w:proofErr w:type="spellStart"/>
-      <w:r>
-        <w:rPr>
-          <w:color w:val="auto"/>
-          <w:lang w:val="en-GB"/>
-        </w:rPr>
-        <w:t>sylleptic</w:t>
-      </w:r>
-      <w:proofErr w:type="spellEnd"/>
-      <w:r>
-        <w:rPr>
-          <w:color w:val="auto"/>
-          <w:lang w:val="en-GB"/>
-        </w:rPr>
-        <w:t>?</w:t>
+        <w:t>Box1: does that rank bear a sylleptic?</w:t>
       </w:r>
     </w:p>
     <w:p>
@@ -10868,7 +10597,7 @@
                                 <w:lang w:val="en-GB"/>
                               </w:rPr>
                             </w:pPr>
-                            <w:bookmarkStart w:id="49" w:name="_Ref101356421"/>
+                            <w:bookmarkStart w:id="33" w:name="_Ref101356421"/>
                             <w:r>
                               <w:rPr>
                                 <w:lang w:val="en-GB"/>
@@ -10897,26 +10626,12 @@
                             <w:r>
                               <w:fldChar w:fldCharType="end"/>
                             </w:r>
-                            <w:bookmarkEnd w:id="49"/>
-                            <w:r>
-                              <w:rPr>
-                                <w:lang w:val="en-GB"/>
-                              </w:rPr>
-                              <w:t xml:space="preserve">: probability of having </w:t>
-                            </w:r>
-                            <w:proofErr w:type="spellStart"/>
-                            <w:r>
-                              <w:rPr>
-                                <w:lang w:val="en-GB"/>
-                              </w:rPr>
-                              <w:t>sylleptic</w:t>
-                            </w:r>
-                            <w:proofErr w:type="spellEnd"/>
-                            <w:r>
-                              <w:rPr>
-                                <w:lang w:val="en-GB"/>
-                              </w:rPr>
-                              <w:t xml:space="preserve"> shoots according to distance from parental median node.  y= 1/1+e</w:t>
+                            <w:bookmarkEnd w:id="33"/>
+                            <w:r>
+                              <w:rPr>
+                                <w:lang w:val="en-GB"/>
+                              </w:rPr>
+                              <w:t>: probability of having sylleptic shoots according to distance from parental median node.  y= 1/1+e</w:t>
                             </w:r>
                             <w:r>
                               <w:rPr>
@@ -11109,21 +10824,7 @@
         <w:rPr>
           <w:lang w:val="en-GB"/>
         </w:rPr>
-        <w:t xml:space="preserve">Because </w:t>
-      </w:r>
-      <w:proofErr w:type="spellStart"/>
-      <w:r>
-        <w:rPr>
-          <w:lang w:val="en-GB"/>
-        </w:rPr>
-        <w:t>sylleptic</w:t>
-      </w:r>
-      <w:proofErr w:type="spellEnd"/>
-      <w:r>
-        <w:rPr>
-          <w:lang w:val="en-GB"/>
-        </w:rPr>
-        <w:t xml:space="preserve"> shoots were almost in the median zone along</w:t>
+        <w:t>Because sylleptic shoots were almost in the median zone along</w:t>
       </w:r>
       <w:r>
         <w:rPr>
@@ -11219,21 +10920,7 @@
         <w:rPr>
           <w:lang w:val="en-GB"/>
         </w:rPr>
-        <w:t xml:space="preserve">ercentage of </w:t>
-      </w:r>
-      <w:proofErr w:type="spellStart"/>
-      <w:r>
-        <w:rPr>
-          <w:lang w:val="en-GB"/>
-        </w:rPr>
-        <w:t>sylleptic</w:t>
-      </w:r>
-      <w:proofErr w:type="spellEnd"/>
-      <w:r>
-        <w:rPr>
-          <w:lang w:val="en-GB"/>
-        </w:rPr>
-        <w:t xml:space="preserve"> shoots decrease</w:t>
+        <w:t>ercentage of sylleptic shoots decrease</w:t>
       </w:r>
       <w:r>
         <w:rPr>
@@ -11381,7 +11068,7 @@
                                 <w:lang w:val="en-GB"/>
                               </w:rPr>
                             </w:pPr>
-                            <w:bookmarkStart w:id="51" w:name="_Ref101356470"/>
+                            <w:bookmarkStart w:id="34" w:name="_Ref101356470"/>
                             <w:r>
                               <w:rPr>
                                 <w:lang w:val="en-GB"/>
@@ -11410,26 +11097,12 @@
                             <w:r>
                               <w:fldChar w:fldCharType="end"/>
                             </w:r>
-                            <w:bookmarkEnd w:id="51"/>
-                            <w:r>
-                              <w:rPr>
-                                <w:lang w:val="en-GB"/>
-                              </w:rPr>
-                              <w:t xml:space="preserve">: average sum of mixed and vegetative buds in </w:t>
-                            </w:r>
-                            <w:proofErr w:type="spellStart"/>
-                            <w:r>
-                              <w:rPr>
-                                <w:lang w:val="en-GB"/>
-                              </w:rPr>
-                              <w:t>sylleptic</w:t>
-                            </w:r>
-                            <w:proofErr w:type="spellEnd"/>
-                            <w:r>
-                              <w:rPr>
-                                <w:lang w:val="en-GB"/>
-                              </w:rPr>
-                              <w:t xml:space="preserve"> shoots related to parent length(cm) and distance from median node. Y=e</w:t>
+                            <w:bookmarkEnd w:id="34"/>
+                            <w:r>
+                              <w:rPr>
+                                <w:lang w:val="en-GB"/>
+                              </w:rPr>
+                              <w:t>: average sum of mixed and vegetative buds in sylleptic shoots related to parent length(cm) and distance from median node. Y=e</w:t>
                             </w:r>
                             <w:r>
                               <w:rPr>
@@ -11677,21 +11350,7 @@
         <w:rPr>
           <w:lang w:val="en-GB"/>
         </w:rPr>
-        <w:t xml:space="preserve">The average sum of mixed and vegetative buds, in </w:t>
-      </w:r>
-      <w:proofErr w:type="spellStart"/>
-      <w:r>
-        <w:rPr>
-          <w:lang w:val="en-GB"/>
-        </w:rPr>
-        <w:t>sylleptic</w:t>
-      </w:r>
-      <w:proofErr w:type="spellEnd"/>
-      <w:r>
-        <w:rPr>
-          <w:lang w:val="en-GB"/>
-        </w:rPr>
-        <w:t xml:space="preserve"> shoots</w:t>
+        <w:t>The average sum of mixed and vegetative buds, in sylleptic shoots</w:t>
       </w:r>
       <w:r>
         <w:rPr>
@@ -11825,7 +11484,7 @@
                                 <w:lang w:val="en-GB"/>
                               </w:rPr>
                             </w:pPr>
-                            <w:bookmarkStart w:id="53" w:name="_Ref101356497"/>
+                            <w:bookmarkStart w:id="35" w:name="_Ref101356497"/>
                             <w:r>
                               <w:rPr>
                                 <w:lang w:val="en-GB"/>
@@ -11854,7 +11513,7 @@
                             <w:r>
                               <w:fldChar w:fldCharType="end"/>
                             </w:r>
-                            <w:bookmarkEnd w:id="53"/>
+                            <w:bookmarkEnd w:id="35"/>
                             <w:r>
                               <w:rPr>
                                 <w:lang w:val="en-GB"/>
@@ -12199,21 +11858,7 @@
         <w:rPr>
           <w:lang w:val="en-GB"/>
         </w:rPr>
-        <w:t xml:space="preserve"> Moreover, the parameter parent length is not the length of the </w:t>
-      </w:r>
-      <w:proofErr w:type="spellStart"/>
-      <w:r>
-        <w:rPr>
-          <w:lang w:val="en-GB"/>
-        </w:rPr>
-        <w:t>sylleptic</w:t>
-      </w:r>
-      <w:proofErr w:type="spellEnd"/>
-      <w:r>
-        <w:rPr>
-          <w:lang w:val="en-GB"/>
-        </w:rPr>
-        <w:t xml:space="preserve"> but of the parent that bears it. Because of those reasons the model was discarded and was assumed that the proportion of V buds was constant (0.55±0.02) as suggested in</w:t>
+        <w:t xml:space="preserve"> Moreover, the parameter parent length is not the length of the sylleptic but of the parent that bears it. Because of those reasons the model was discarded and was assumed that the proportion of V buds was constant (0.55±0.02) as suggested in</w:t>
       </w:r>
       <w:r>
         <w:rPr>
@@ -12330,7 +11975,7 @@
                                 <w:lang w:val="en-GB"/>
                               </w:rPr>
                             </w:pPr>
-                            <w:bookmarkStart w:id="55" w:name="_Ref101356597"/>
+                            <w:bookmarkStart w:id="36" w:name="_Ref101356597"/>
                             <w:r>
                               <w:rPr>
                                 <w:lang w:val="en-GB"/>
@@ -12359,7 +12004,7 @@
                             <w:r>
                               <w:fldChar w:fldCharType="end"/>
                             </w:r>
-                            <w:bookmarkEnd w:id="55"/>
+                            <w:bookmarkEnd w:id="36"/>
                             <w:r>
                               <w:rPr>
                                 <w:lang w:val="en-GB"/>
@@ -12714,7 +12359,7 @@
                                 <w:lang w:val="en-GB"/>
                               </w:rPr>
                             </w:pPr>
-                            <w:bookmarkStart w:id="57" w:name="_Ref101356653"/>
+                            <w:bookmarkStart w:id="37" w:name="_Ref101356653"/>
                             <w:r>
                               <w:rPr>
                                 <w:lang w:val="en-GB"/>
@@ -12743,7 +12388,7 @@
                             <w:r>
                               <w:fldChar w:fldCharType="end"/>
                             </w:r>
-                            <w:bookmarkEnd w:id="57"/>
+                            <w:bookmarkEnd w:id="37"/>
                             <w:r>
                               <w:rPr>
                                 <w:lang w:val="en-GB"/>
@@ -12961,21 +12606,7 @@
         <w:rPr>
           <w:lang w:val="en-GB"/>
         </w:rPr>
-        <w:t xml:space="preserve">f other M or V buds in the same </w:t>
-      </w:r>
-      <w:proofErr w:type="spellStart"/>
-      <w:r>
-        <w:rPr>
-          <w:lang w:val="en-GB"/>
-        </w:rPr>
-        <w:t>sylleptic</w:t>
-      </w:r>
-      <w:proofErr w:type="spellEnd"/>
-      <w:r>
-        <w:rPr>
-          <w:lang w:val="en-GB"/>
-        </w:rPr>
-        <w:t xml:space="preserve"> (</w:t>
+        <w:t>f other M or V buds in the same sylleptic (</w:t>
       </w:r>
       <w:r>
         <w:rPr>
@@ -13231,7 +12862,7 @@
                                 <w:lang w:val="en-GB"/>
                               </w:rPr>
                             </w:pPr>
-                            <w:bookmarkStart w:id="59" w:name="_Ref101356676"/>
+                            <w:bookmarkStart w:id="38" w:name="_Ref101356676"/>
                             <w:r>
                               <w:rPr>
                                 <w:lang w:val="en-GB"/>
@@ -13260,7 +12891,7 @@
                             <w:r>
                               <w:fldChar w:fldCharType="end"/>
                             </w:r>
-                            <w:bookmarkEnd w:id="59"/>
+                            <w:bookmarkEnd w:id="38"/>
                             <w:r>
                               <w:rPr>
                                 <w:lang w:val="en-GB"/>
@@ -13494,21 +13125,7 @@
         <w:rPr>
           <w:lang w:val="en-GB"/>
         </w:rPr>
-        <w:t xml:space="preserve"> if there are other M in the same </w:t>
-      </w:r>
-      <w:proofErr w:type="spellStart"/>
-      <w:r>
-        <w:rPr>
-          <w:lang w:val="en-GB"/>
-        </w:rPr>
-        <w:t>sylleptic</w:t>
-      </w:r>
-      <w:proofErr w:type="spellEnd"/>
-      <w:r>
-        <w:rPr>
-          <w:lang w:val="en-GB"/>
-        </w:rPr>
-        <w:t xml:space="preserve"> (</w:t>
+        <w:t xml:space="preserve"> if there are other M in the same sylleptic (</w:t>
       </w:r>
       <w:r>
         <w:rPr>
@@ -13595,7 +13212,7 @@
           <w:lang w:val="en-GB"/>
         </w:rPr>
       </w:pPr>
-      <w:bookmarkStart w:id="61" w:name="_Hlk101447798"/>
+      <w:bookmarkStart w:id="39" w:name="_Hlk101447798"/>
       <w:r>
         <w:rPr>
           <w:noProof/>
@@ -13712,7 +13329,7 @@
                                 <w:lang w:val="en-GB"/>
                               </w:rPr>
                             </w:pPr>
-                            <w:bookmarkStart w:id="62" w:name="_Ref101446384"/>
+                            <w:bookmarkStart w:id="40" w:name="_Ref101446384"/>
                             <w:r>
                               <w:rPr>
                                 <w:lang w:val="en-GB"/>
@@ -13741,7 +13358,7 @@
                             <w:r>
                               <w:fldChar w:fldCharType="end"/>
                             </w:r>
-                            <w:bookmarkEnd w:id="62"/>
+                            <w:bookmarkEnd w:id="40"/>
                             <w:r>
                               <w:rPr>
                                 <w:lang w:val="en-GB"/>
@@ -13760,21 +13377,7 @@
                               <w:rPr>
                                 <w:lang w:val="en-GB"/>
                               </w:rPr>
-                              <w:t xml:space="preserve"> between new nodes and distance from median node. in </w:t>
-                            </w:r>
-                            <w:proofErr w:type="spellStart"/>
-                            <w:r>
-                              <w:rPr>
-                                <w:lang w:val="en-GB"/>
-                              </w:rPr>
-                              <w:t>Sylleptic</w:t>
-                            </w:r>
-                            <w:proofErr w:type="spellEnd"/>
-                            <w:r>
-                              <w:rPr>
-                                <w:lang w:val="en-GB"/>
-                              </w:rPr>
-                              <w:t xml:space="preserve"> shoots</w:t>
+                              <w:t xml:space="preserve"> between new nodes and distance from median node. in Sylleptic shoots</w:t>
                             </w:r>
                             <w:r>
                               <w:rPr>
@@ -14001,7 +13604,7 @@
         </w:rPr>
       </w:pPr>
     </w:p>
-    <w:bookmarkEnd w:id="61"/>
+    <w:bookmarkEnd w:id="39"/>
     <w:p>
       <w:pPr>
         <w:pStyle w:val="Heading4"/>
@@ -14074,7 +13677,7 @@
                                 <w:lang w:val="en-GB"/>
                               </w:rPr>
                             </w:pPr>
-                            <w:bookmarkStart w:id="64" w:name="_Ref101356699"/>
+                            <w:bookmarkStart w:id="41" w:name="_Ref101356699"/>
                             <w:r>
                               <w:rPr>
                                 <w:lang w:val="en-GB"/>
@@ -14103,7 +13706,7 @@
                             <w:r>
                               <w:fldChar w:fldCharType="end"/>
                             </w:r>
-                            <w:bookmarkEnd w:id="64"/>
+                            <w:bookmarkEnd w:id="41"/>
                             <w:r>
                               <w:rPr>
                                 <w:lang w:val="en-GB"/>
@@ -14425,7 +14028,7 @@
                                 <w:lang w:val="en-GB"/>
                               </w:rPr>
                             </w:pPr>
-                            <w:bookmarkStart w:id="66" w:name="_Ref101356720"/>
+                            <w:bookmarkStart w:id="42" w:name="_Ref101356720"/>
                             <w:r>
                               <w:rPr>
                                 <w:lang w:val="en-GB"/>
@@ -14454,7 +14057,7 @@
                             <w:r>
                               <w:fldChar w:fldCharType="end"/>
                             </w:r>
-                            <w:bookmarkEnd w:id="66"/>
+                            <w:bookmarkEnd w:id="42"/>
                             <w:r>
                               <w:rPr>
                                 <w:lang w:val="en-GB"/>
@@ -14820,7 +14423,7 @@
                                 <w:lang w:val="en-GB"/>
                               </w:rPr>
                             </w:pPr>
-                            <w:bookmarkStart w:id="68" w:name="_Ref101356741"/>
+                            <w:bookmarkStart w:id="43" w:name="_Ref101356741"/>
                             <w:r>
                               <w:rPr>
                                 <w:lang w:val="en-GB"/>
@@ -14849,7 +14452,7 @@
                             <w:r>
                               <w:fldChar w:fldCharType="end"/>
                             </w:r>
-                            <w:bookmarkEnd w:id="68"/>
+                            <w:bookmarkEnd w:id="43"/>
                             <w:r>
                               <w:rPr>
                                 <w:lang w:val="en-GB"/>
@@ -15303,17 +14906,9 @@
       </w:r>
       <w:r>
         <w:rPr>
-          <w:highlight w:val="yellow"/>
-          <w:lang w:val="en-GB"/>
-        </w:rPr>
-        <w:t xml:space="preserve"> </w:t>
-      </w:r>
-      <w:r>
-        <w:rPr>
-          <w:highlight w:val="yellow"/>
-          <w:lang w:val="en-GB"/>
-        </w:rPr>
-        <w:t>??</w:t>
+          <w:lang w:val="en-GB"/>
+        </w:rPr>
+        <w:t>NO!!!</w:t>
       </w:r>
     </w:p>
     <w:p>
@@ -15379,7 +14974,7 @@
                             <w:pPr>
                               <w:pStyle w:val="Caption"/>
                             </w:pPr>
-                            <w:bookmarkStart w:id="70" w:name="_Ref101356904"/>
+                            <w:bookmarkStart w:id="44" w:name="_Ref101356904"/>
                             <w:r>
                               <w:rPr>
                                 <w:lang w:val="en-GB"/>
@@ -15408,7 +15003,7 @@
                             <w:r>
                               <w:fldChar w:fldCharType="end"/>
                             </w:r>
-                            <w:bookmarkEnd w:id="70"/>
+                            <w:bookmarkEnd w:id="44"/>
                             <w:r>
                               <w:rPr>
                                 <w:lang w:val="en-GB"/>
@@ -15744,7 +15339,7 @@
                                 <w:lang w:val="en-GB"/>
                               </w:rPr>
                             </w:pPr>
-                            <w:bookmarkStart w:id="72" w:name="_Ref101359079"/>
+                            <w:bookmarkStart w:id="45" w:name="_Ref101359079"/>
                             <w:r>
                               <w:rPr>
                                 <w:lang w:val="en-GB"/>
@@ -15773,7 +15368,7 @@
                             <w:r>
                               <w:fldChar w:fldCharType="end"/>
                             </w:r>
-                            <w:bookmarkEnd w:id="72"/>
+                            <w:bookmarkEnd w:id="45"/>
                             <w:r>
                               <w:rPr>
                                 <w:lang w:val="en-GB"/>
@@ -16494,7 +16089,7 @@
                                 <w:lang w:val="en-GB"/>
                               </w:rPr>
                             </w:pPr>
-                            <w:bookmarkStart w:id="74" w:name="_Ref101359192"/>
+                            <w:bookmarkStart w:id="46" w:name="_Ref101359192"/>
                             <w:r>
                               <w:rPr>
                                 <w:lang w:val="en-GB"/>
@@ -16523,7 +16118,7 @@
                             <w:r>
                               <w:fldChar w:fldCharType="end"/>
                             </w:r>
-                            <w:bookmarkEnd w:id="74"/>
+                            <w:bookmarkEnd w:id="46"/>
                             <w:r>
                               <w:rPr>
                                 <w:lang w:val="en-GB"/>
@@ -16731,13 +16326,13 @@
         <w:t>Box5_proleptic: how many nodes of new shoots?</w:t>
       </w:r>
     </w:p>
+    <w:bookmarkStart w:id="47" w:name="_Hlk101447909"/>
     <w:p>
       <w:pPr>
         <w:rPr>
           <w:lang w:val="en-GB"/>
         </w:rPr>
       </w:pPr>
-      <w:bookmarkStart w:id="76" w:name="_Hlk101447909"/>
       <w:r>
         <w:rPr>
           <w:noProof/>
@@ -16787,7 +16382,7 @@
                                 <w:lang w:val="en-GB"/>
                               </w:rPr>
                             </w:pPr>
-                            <w:bookmarkStart w:id="77" w:name="_Ref101515077"/>
+                            <w:bookmarkStart w:id="48" w:name="_Ref101515077"/>
                             <w:r>
                               <w:rPr>
                                 <w:lang w:val="en-GB"/>
@@ -16816,7 +16411,7 @@
                             <w:r>
                               <w:fldChar w:fldCharType="end"/>
                             </w:r>
-                            <w:bookmarkEnd w:id="77"/>
+                            <w:bookmarkEnd w:id="48"/>
                             <w:r>
                               <w:rPr>
                                 <w:lang w:val="en-GB"/>
@@ -17142,7 +16737,7 @@
           <w:lang w:val="en-GB"/>
         </w:rPr>
       </w:pPr>
-      <w:bookmarkStart w:id="79" w:name="_Toc101527637"/>
+      <w:bookmarkStart w:id="49" w:name="_Toc101527637"/>
       <w:r>
         <w:rPr>
           <w:lang w:val="en-GB"/>
@@ -17150,7 +16745,7 @@
         <w:lastRenderedPageBreak/>
         <w:t>Apical</w:t>
       </w:r>
-      <w:bookmarkEnd w:id="79"/>
+      <w:bookmarkEnd w:id="49"/>
     </w:p>
     <w:p>
       <w:pPr>
@@ -17281,7 +16876,7 @@
                                 <w:lang w:val="en-GB"/>
                               </w:rPr>
                             </w:pPr>
-                            <w:bookmarkStart w:id="80" w:name="_Ref101514613"/>
+                            <w:bookmarkStart w:id="50" w:name="_Ref101514613"/>
                             <w:r>
                               <w:rPr>
                                 <w:lang w:val="en-GB"/>
@@ -17310,7 +16905,7 @@
                             <w:r>
                               <w:fldChar w:fldCharType="end"/>
                             </w:r>
-                            <w:bookmarkEnd w:id="80"/>
+                            <w:bookmarkEnd w:id="50"/>
                             <w:r>
                               <w:rPr>
                                 <w:lang w:val="en-GB"/>
@@ -17459,21 +17054,7 @@
         <w:rPr>
           <w:lang w:val="en-GB"/>
         </w:rPr>
-        <w:t xml:space="preserve"> To answer this question, the possibility of being C was excluded. Because this imply that the shoot is </w:t>
-      </w:r>
-      <w:proofErr w:type="spellStart"/>
-      <w:r>
-        <w:rPr>
-          <w:lang w:val="en-GB"/>
-        </w:rPr>
-        <w:t>sylleptic</w:t>
-      </w:r>
-      <w:proofErr w:type="spellEnd"/>
-      <w:r>
-        <w:rPr>
-          <w:lang w:val="en-GB"/>
-        </w:rPr>
-        <w:t xml:space="preserve">. While, at the beginning of our </w:t>
+        <w:t xml:space="preserve"> To answer this question, the possibility of being C was excluded. Because this imply that the shoot is sylleptic. While, at the beginning of our </w:t>
       </w:r>
       <w:proofErr w:type="spellStart"/>
       <w:r>
@@ -17592,7 +17173,7 @@
                                 <w:lang w:val="en-GB"/>
                               </w:rPr>
                             </w:pPr>
-                            <w:bookmarkStart w:id="82" w:name="_Ref101521539"/>
+                            <w:bookmarkStart w:id="51" w:name="_Ref101521539"/>
                             <w:r>
                               <w:rPr>
                                 <w:lang w:val="en-GB"/>
@@ -17621,7 +17202,7 @@
                             <w:r>
                               <w:fldChar w:fldCharType="end"/>
                             </w:r>
-                            <w:bookmarkEnd w:id="82"/>
+                            <w:bookmarkEnd w:id="51"/>
                             <w:r>
                               <w:rPr>
                                 <w:lang w:val="en-GB"/>
@@ -18110,7 +17691,7 @@
                                 <w:lang w:val="en-GB"/>
                               </w:rPr>
                             </w:pPr>
-                            <w:bookmarkStart w:id="84" w:name="_Ref101969671"/>
+                            <w:bookmarkStart w:id="52" w:name="_Ref101969671"/>
                             <w:r>
                               <w:rPr>
                                 <w:lang w:val="en-GB"/>
@@ -18139,7 +17720,7 @@
                             <w:r>
                               <w:fldChar w:fldCharType="end"/>
                             </w:r>
-                            <w:bookmarkEnd w:id="84"/>
+                            <w:bookmarkEnd w:id="52"/>
                             <w:r>
                               <w:rPr>
                                 <w:lang w:val="en-GB"/>
@@ -18416,8 +17997,8 @@
           <w:lang w:val="en-GB"/>
         </w:rPr>
       </w:pPr>
-      <w:bookmarkStart w:id="86" w:name="_Toc101527638"/>
-      <w:bookmarkEnd w:id="76"/>
+      <w:bookmarkStart w:id="53" w:name="_Toc101527638"/>
+      <w:bookmarkEnd w:id="47"/>
       <w:proofErr w:type="spellStart"/>
       <w:r>
         <w:rPr>
@@ -18425,7 +18006,7 @@
         </w:rPr>
         <w:t>Lpy</w:t>
       </w:r>
-      <w:bookmarkEnd w:id="86"/>
+      <w:bookmarkEnd w:id="53"/>
       <w:proofErr w:type="spellEnd"/>
     </w:p>
     <w:p>
@@ -18510,7 +18091,7 @@
                                 <w:lang w:val="en-GB"/>
                               </w:rPr>
                             </w:pPr>
-                            <w:bookmarkStart w:id="87" w:name="_Ref101359214"/>
+                            <w:bookmarkStart w:id="54" w:name="_Ref101359214"/>
                             <w:r>
                               <w:rPr>
                                 <w:lang w:val="en-GB"/>
@@ -18539,7 +18120,7 @@
                             <w:r>
                               <w:fldChar w:fldCharType="end"/>
                             </w:r>
-                            <w:bookmarkEnd w:id="87"/>
+                            <w:bookmarkEnd w:id="54"/>
                             <w:r>
                               <w:rPr>
                                 <w:lang w:val="en-GB"/>
@@ -18892,7 +18473,7 @@
                                 <w:lang w:val="en-GB"/>
                               </w:rPr>
                             </w:pPr>
-                            <w:bookmarkStart w:id="89" w:name="_Ref101359670"/>
+                            <w:bookmarkStart w:id="55" w:name="_Ref101359670"/>
                             <w:r>
                               <w:rPr>
                                 <w:lang w:val="en-GB"/>
@@ -18921,7 +18502,7 @@
                             <w:r>
                               <w:fldChar w:fldCharType="end"/>
                             </w:r>
-                            <w:bookmarkEnd w:id="89"/>
+                            <w:bookmarkEnd w:id="55"/>
                             <w:r>
                               <w:rPr>
                                 <w:lang w:val="en-GB"/>
@@ -19118,21 +18699,7 @@
                               <w:rPr>
                                 <w:lang w:val="en-GB"/>
                               </w:rPr>
-                              <w:t xml:space="preserve">; Box 2-4 of </w:t>
-                            </w:r>
-                            <w:proofErr w:type="spellStart"/>
-                            <w:r>
-                              <w:rPr>
-                                <w:lang w:val="en-GB"/>
-                              </w:rPr>
-                              <w:t>sylleptic</w:t>
-                            </w:r>
-                            <w:proofErr w:type="spellEnd"/>
-                            <w:r>
-                              <w:rPr>
-                                <w:lang w:val="en-GB"/>
-                              </w:rPr>
-                              <w:t xml:space="preserve"> and proleptic are described later in the code (</w:t>
+                              <w:t>; Box 2-4 of sylleptic and proleptic are described later in the code (</w:t>
                             </w:r>
                             <w:r>
                               <w:rPr>
@@ -19945,7 +19512,7 @@
                                 <w:lang w:val="en-GB"/>
                               </w:rPr>
                             </w:pPr>
-                            <w:bookmarkStart w:id="91" w:name="_Ref101359517"/>
+                            <w:bookmarkStart w:id="56" w:name="_Ref101359517"/>
                             <w:r>
                               <w:rPr>
                                 <w:lang w:val="en-GB"/>
@@ -19974,7 +19541,7 @@
                             <w:r>
                               <w:fldChar w:fldCharType="end"/>
                             </w:r>
-                            <w:bookmarkEnd w:id="91"/>
+                            <w:bookmarkEnd w:id="56"/>
                             <w:r>
                               <w:rPr>
                                 <w:lang w:val="en-GB"/>
@@ -20492,7 +20059,7 @@
                                 <w:lang w:val="en-GB"/>
                               </w:rPr>
                             </w:pPr>
-                            <w:bookmarkStart w:id="93" w:name="_Ref101359518"/>
+                            <w:bookmarkStart w:id="57" w:name="_Ref101359518"/>
                             <w:r>
                               <w:rPr>
                                 <w:lang w:val="en-GB"/>
@@ -20521,7 +20088,7 @@
                             <w:r>
                               <w:fldChar w:fldCharType="end"/>
                             </w:r>
-                            <w:bookmarkEnd w:id="93"/>
+                            <w:bookmarkEnd w:id="57"/>
                             <w:r>
                               <w:rPr>
                                 <w:lang w:val="en-GB"/>
@@ -21041,7 +20608,7 @@
                                 <w:lang w:val="en-GB"/>
                               </w:rPr>
                             </w:pPr>
-                            <w:bookmarkStart w:id="95" w:name="_Ref101359655"/>
+                            <w:bookmarkStart w:id="58" w:name="_Ref101359655"/>
                             <w:r>
                               <w:rPr>
                                 <w:lang w:val="en-GB"/>
@@ -21070,7 +20637,7 @@
                             <w:r>
                               <w:fldChar w:fldCharType="end"/>
                             </w:r>
-                            <w:bookmarkEnd w:id="95"/>
+                            <w:bookmarkEnd w:id="58"/>
                             <w:r>
                               <w:rPr>
                                 <w:lang w:val="en-GB"/>
@@ -21514,7 +21081,7 @@
                                 <w:lang w:val="en-GB"/>
                               </w:rPr>
                             </w:pPr>
-                            <w:bookmarkStart w:id="97" w:name="_Ref101359717"/>
+                            <w:bookmarkStart w:id="59" w:name="_Ref101359717"/>
                             <w:r>
                               <w:t xml:space="preserve">Figure </w:t>
                             </w:r>
@@ -21526,7 +21093,7 @@
                                 <w:t>39</w:t>
                               </w:r>
                             </w:fldSimple>
-                            <w:bookmarkEnd w:id="97"/>
+                            <w:bookmarkEnd w:id="59"/>
                             <w:r>
                               <w:t xml:space="preserve">: </w:t>
                             </w:r>
@@ -22066,7 +21633,7 @@
                                 <w:lang w:val="en-GB"/>
                               </w:rPr>
                             </w:pPr>
-                            <w:bookmarkStart w:id="99" w:name="_Ref101363035"/>
+                            <w:bookmarkStart w:id="60" w:name="_Ref101363035"/>
                             <w:r>
                               <w:rPr>
                                 <w:lang w:val="en-GB"/>
@@ -22095,7 +21662,7 @@
                             <w:r>
                               <w:fldChar w:fldCharType="end"/>
                             </w:r>
-                            <w:bookmarkEnd w:id="99"/>
+                            <w:bookmarkEnd w:id="60"/>
                             <w:r>
                               <w:rPr>
                                 <w:lang w:val="en-GB"/>
@@ -22405,7 +21972,7 @@
                                 <w:noProof/>
                               </w:rPr>
                             </w:pPr>
-                            <w:bookmarkStart w:id="101" w:name="_Ref101363233"/>
+                            <w:bookmarkStart w:id="61" w:name="_Ref101363233"/>
                             <w:r>
                               <w:t xml:space="preserve">Figure </w:t>
                             </w:r>
@@ -22417,7 +21984,7 @@
                                 <w:t>42</w:t>
                               </w:r>
                             </w:fldSimple>
-                            <w:bookmarkEnd w:id="101"/>
+                            <w:bookmarkEnd w:id="61"/>
                             <w:r>
                               <w:t>: lpy code</w:t>
                             </w:r>
@@ -22809,21 +22376,7 @@
         <w:rPr>
           <w:lang w:val="en-GB"/>
         </w:rPr>
-        <w:t xml:space="preserve">n it will compute the distance to median rank and the probability that internode bears a </w:t>
-      </w:r>
-      <w:proofErr w:type="spellStart"/>
-      <w:r>
-        <w:rPr>
-          <w:lang w:val="en-GB"/>
-        </w:rPr>
-        <w:t>sylleptic</w:t>
-      </w:r>
-      <w:proofErr w:type="spellEnd"/>
-      <w:r>
-        <w:rPr>
-          <w:lang w:val="en-GB"/>
-        </w:rPr>
-        <w:t xml:space="preserve"> accor</w:t>
+        <w:t>n it will compute the distance to median rank and the probability that internode bears a sylleptic accor</w:t>
       </w:r>
       <w:r>
         <w:rPr>
@@ -22911,18 +22464,8 @@
           <w:bCs/>
           <w:lang w:val="en-GB"/>
         </w:rPr>
-        <w:t xml:space="preserve">yes there is a </w:t>
-      </w:r>
-      <w:proofErr w:type="spellStart"/>
-      <w:r>
-        <w:rPr>
-          <w:b/>
-          <w:bCs/>
-          <w:lang w:val="en-GB"/>
-        </w:rPr>
-        <w:t>sylleptic</w:t>
-      </w:r>
-      <w:proofErr w:type="spellEnd"/>
+        <w:t>yes there is a sylleptic</w:t>
+      </w:r>
       <w:r>
         <w:rPr>
           <w:lang w:val="en-GB"/>
@@ -22939,35 +22482,7 @@
         <w:rPr>
           <w:lang w:val="en-GB"/>
         </w:rPr>
-        <w:t xml:space="preserve">ill compute the length of the </w:t>
-      </w:r>
-      <w:proofErr w:type="spellStart"/>
-      <w:r>
-        <w:rPr>
-          <w:lang w:val="en-GB"/>
-        </w:rPr>
-        <w:t>sylleptic</w:t>
-      </w:r>
-      <w:proofErr w:type="spellEnd"/>
-      <w:r>
-        <w:rPr>
-          <w:lang w:val="en-GB"/>
-        </w:rPr>
-        <w:t xml:space="preserve"> (we chose the length of </w:t>
-      </w:r>
-      <w:proofErr w:type="spellStart"/>
-      <w:r>
-        <w:rPr>
-          <w:lang w:val="en-GB"/>
-        </w:rPr>
-        <w:t>sylleptic</w:t>
-      </w:r>
-      <w:proofErr w:type="spellEnd"/>
-      <w:r>
-        <w:rPr>
-          <w:lang w:val="en-GB"/>
-        </w:rPr>
-        <w:t xml:space="preserve"> equal to internode length because it is </w:t>
+        <w:t xml:space="preserve">ill compute the length of the sylleptic (we chose the length of sylleptic equal to internode length because it is </w:t>
       </w:r>
       <w:r>
         <w:rPr>
@@ -23062,21 +22577,7 @@
         <w:rPr>
           <w:lang w:val="en-GB"/>
         </w:rPr>
-        <w:t xml:space="preserve">n it will create a branching </w:t>
-      </w:r>
-      <w:proofErr w:type="spellStart"/>
-      <w:r>
-        <w:rPr>
-          <w:lang w:val="en-GB"/>
-        </w:rPr>
-        <w:t>sylleptic</w:t>
-      </w:r>
-      <w:proofErr w:type="spellEnd"/>
-      <w:r>
-        <w:rPr>
-          <w:lang w:val="en-GB"/>
-        </w:rPr>
-        <w:t xml:space="preserve"> (defined later). If the answer is  “</w:t>
+        <w:t>n it will create a branching sylleptic (defined later). If the answer is  “</w:t>
       </w:r>
       <w:r>
         <w:rPr>
@@ -23084,18 +22585,8 @@
           <w:bCs/>
           <w:lang w:val="en-GB"/>
         </w:rPr>
-        <w:t xml:space="preserve">no there is not a </w:t>
-      </w:r>
-      <w:proofErr w:type="spellStart"/>
-      <w:r>
-        <w:rPr>
-          <w:b/>
-          <w:bCs/>
-          <w:lang w:val="en-GB"/>
-        </w:rPr>
-        <w:t>sylleptic</w:t>
-      </w:r>
-      <w:proofErr w:type="spellEnd"/>
+        <w:t>no there is not a sylleptic</w:t>
+      </w:r>
       <w:r>
         <w:rPr>
           <w:lang w:val="en-GB"/>
@@ -23946,7 +23437,7 @@
           <w:lang w:val="en-GB"/>
         </w:rPr>
       </w:pPr>
-      <w:bookmarkStart w:id="103" w:name="_Toc101527639"/>
+      <w:bookmarkStart w:id="62" w:name="_Toc101527639"/>
       <w:r>
         <w:rPr>
           <w:rFonts w:asciiTheme="minorHAnsi" w:hAnsiTheme="minorHAnsi" w:cstheme="minorHAnsi"/>
@@ -23955,7 +23446,7 @@
         </w:rPr>
         <w:t>To Do:</w:t>
       </w:r>
-      <w:bookmarkEnd w:id="103"/>
+      <w:bookmarkEnd w:id="62"/>
     </w:p>
     <w:p>
       <w:pPr>
@@ -23990,17 +23481,8 @@
           <w:strike/>
           <w:lang w:val="en-GB"/>
         </w:rPr>
-        <w:t xml:space="preserve"> box5 for proleptic and </w:t>
-      </w:r>
-      <w:proofErr w:type="spellStart"/>
-      <w:r>
-        <w:rPr>
-          <w:strike/>
-          <w:lang w:val="en-GB"/>
-        </w:rPr>
-        <w:t>sylleptic</w:t>
-      </w:r>
-      <w:proofErr w:type="spellEnd"/>
+        <w:t xml:space="preserve"> box5 for proleptic and sylleptic</w:t>
+      </w:r>
     </w:p>
     <w:p>
       <w:pPr>
@@ -24110,7 +23592,7 @@
 </file>
 
 <file path=word/endnotes.xml><?xml version="1.0" encoding="utf-8"?>
-<w:endnotes xmlns:wpc="http://schemas.microsoft.com/office/word/2010/wordprocessingCanvas" xmlns:cx="http://schemas.microsoft.com/office/drawing/2014/chartex" xmlns:cx1="http://schemas.microsoft.com/office/drawing/2015/9/8/chartex" xmlns:cx2="http://schemas.microsoft.com/office/drawing/2015/10/21/chartex" xmlns:cx3="http://schemas.microsoft.com/office/drawing/2016/5/9/chartex" xmlns:cx4="http://schemas.microsoft.com/office/drawing/2016/5/10/chartex" xmlns:cx5="http://schemas.microsoft.com/office/drawing/2016/5/11/chartex" xmlns:cx6="http://schemas.microsoft.com/office/drawing/2016/5/12/chartex" xmlns:cx7="http://schemas.microsoft.com/office/drawing/2016/5/13/chartex" xmlns:cx8="http://schemas.microsoft.com/office/drawing/2016/5/14/chartex" xmlns:mc="http://schemas.openxmlformats.org/markup-compatibility/2006" xmlns:aink="http://schemas.microsoft.com/office/drawing/2016/ink" xmlns:am3d="http://schemas.microsoft.com/office/drawing/2017/model3d" xmlns:o="urn:schemas-microsoft-com:office:office" xmlns:r="http://schemas.openxmlformats.org/officeDocument/2006/relationships" xmlns:m="http://schemas.openxmlformats.org/officeDocument/2006/math" xmlns:v="urn:schemas-microsoft-com:vml" xmlns:wp14="http://schemas.microsoft.com/office/word/2010/wordprocessingDrawing" xmlns:wp="http://schemas.openxmlformats.org/drawingml/2006/wordprocessingDrawing" xmlns:w10="urn:schemas-microsoft-com:office:word" xmlns:w="http://schemas.openxmlformats.org/wordprocessingml/2006/main" xmlns:w14="http://schemas.microsoft.com/office/word/2010/wordml" xmlns:w15="http://schemas.microsoft.com/office/word/2012/wordml" xmlns:w16cex="http://schemas.microsoft.com/office/word/2018/wordml/cex" xmlns:w16cid="http://schemas.microsoft.com/office/word/2016/wordml/cid" xmlns:w16="http://schemas.microsoft.com/office/word/2018/wordml" xmlns:w16sdtdh="http://schemas.microsoft.com/office/word/2020/wordml/sdtdatahash" xmlns:w16se="http://schemas.microsoft.com/office/word/2015/wordml/symex" xmlns:wpg="http://schemas.microsoft.com/office/word/2010/wordprocessingGroup" xmlns:wpi="http://schemas.microsoft.com/office/word/2010/wordprocessingInk" xmlns:wne="http://schemas.microsoft.com/office/word/2006/wordml" xmlns:wps="http://schemas.microsoft.com/office/word/2010/wordprocessingShape" mc:Ignorable="w14 w15 w16se w16cid w16 w16cex w16sdtdh wp14">
+<w:endnotes xmlns:wpc="http://schemas.microsoft.com/office/word/2010/wordprocessingCanvas" xmlns:cx="http://schemas.microsoft.com/office/drawing/2014/chartex" xmlns:cx1="http://schemas.microsoft.com/office/drawing/2015/9/8/chartex" xmlns:cx2="http://schemas.microsoft.com/office/drawing/2015/10/21/chartex" xmlns:cx3="http://schemas.microsoft.com/office/drawing/2016/5/9/chartex" xmlns:cx4="http://schemas.microsoft.com/office/drawing/2016/5/10/chartex" xmlns:cx5="http://schemas.microsoft.com/office/drawing/2016/5/11/chartex" xmlns:cx6="http://schemas.microsoft.com/office/drawing/2016/5/12/chartex" xmlns:cx7="http://schemas.microsoft.com/office/drawing/2016/5/13/chartex" xmlns:cx8="http://schemas.microsoft.com/office/drawing/2016/5/14/chartex" xmlns:mc="http://schemas.openxmlformats.org/markup-compatibility/2006" xmlns:aink="http://schemas.microsoft.com/office/drawing/2016/ink" xmlns:am3d="http://schemas.microsoft.com/office/drawing/2017/model3d" xmlns:o="urn:schemas-microsoft-com:office:office" xmlns:oel="http://schemas.microsoft.com/office/2019/extlst" xmlns:r="http://schemas.openxmlformats.org/officeDocument/2006/relationships" xmlns:m="http://schemas.openxmlformats.org/officeDocument/2006/math" xmlns:v="urn:schemas-microsoft-com:vml" xmlns:wp14="http://schemas.microsoft.com/office/word/2010/wordprocessingDrawing" xmlns:wp="http://schemas.openxmlformats.org/drawingml/2006/wordprocessingDrawing" xmlns:w10="urn:schemas-microsoft-com:office:word" xmlns:w="http://schemas.openxmlformats.org/wordprocessingml/2006/main" xmlns:w14="http://schemas.microsoft.com/office/word/2010/wordml" xmlns:w15="http://schemas.microsoft.com/office/word/2012/wordml" xmlns:w16cex="http://schemas.microsoft.com/office/word/2018/wordml/cex" xmlns:w16cid="http://schemas.microsoft.com/office/word/2016/wordml/cid" xmlns:w16="http://schemas.microsoft.com/office/word/2018/wordml" xmlns:w16sdtdh="http://schemas.microsoft.com/office/word/2020/wordml/sdtdatahash" xmlns:w16se="http://schemas.microsoft.com/office/word/2015/wordml/symex" xmlns:wpg="http://schemas.microsoft.com/office/word/2010/wordprocessingGroup" xmlns:wpi="http://schemas.microsoft.com/office/word/2010/wordprocessingInk" xmlns:wne="http://schemas.microsoft.com/office/word/2006/wordml" xmlns:wps="http://schemas.microsoft.com/office/word/2010/wordprocessingShape" mc:Ignorable="w14 w15 w16se w16cid w16 w16cex w16sdtdh wp14">
   <w:endnote w:type="separator" w:id="-1">
     <w:p>
       <w:pPr>
@@ -24135,7 +23617,7 @@
 </file>
 
 <file path=word/footer1.xml><?xml version="1.0" encoding="utf-8"?>
-<w:ftr xmlns:wpc="http://schemas.microsoft.com/office/word/2010/wordprocessingCanvas" xmlns:cx="http://schemas.microsoft.com/office/drawing/2014/chartex" xmlns:cx1="http://schemas.microsoft.com/office/drawing/2015/9/8/chartex" xmlns:cx2="http://schemas.microsoft.com/office/drawing/2015/10/21/chartex" xmlns:cx3="http://schemas.microsoft.com/office/drawing/2016/5/9/chartex" xmlns:cx4="http://schemas.microsoft.com/office/drawing/2016/5/10/chartex" xmlns:cx5="http://schemas.microsoft.com/office/drawing/2016/5/11/chartex" xmlns:cx6="http://schemas.microsoft.com/office/drawing/2016/5/12/chartex" xmlns:cx7="http://schemas.microsoft.com/office/drawing/2016/5/13/chartex" xmlns:cx8="http://schemas.microsoft.com/office/drawing/2016/5/14/chartex" xmlns:mc="http://schemas.openxmlformats.org/markup-compatibility/2006" xmlns:aink="http://schemas.microsoft.com/office/drawing/2016/ink" xmlns:am3d="http://schemas.microsoft.com/office/drawing/2017/model3d" xmlns:o="urn:schemas-microsoft-com:office:office" xmlns:r="http://schemas.openxmlformats.org/officeDocument/2006/relationships" xmlns:m="http://schemas.openxmlformats.org/officeDocument/2006/math" xmlns:v="urn:schemas-microsoft-com:vml" xmlns:wp14="http://schemas.microsoft.com/office/word/2010/wordprocessingDrawing" xmlns:wp="http://schemas.openxmlformats.org/drawingml/2006/wordprocessingDrawing" xmlns:w10="urn:schemas-microsoft-com:office:word" xmlns:w="http://schemas.openxmlformats.org/wordprocessingml/2006/main" xmlns:w14="http://schemas.microsoft.com/office/word/2010/wordml" xmlns:w15="http://schemas.microsoft.com/office/word/2012/wordml" xmlns:w16cex="http://schemas.microsoft.com/office/word/2018/wordml/cex" xmlns:w16cid="http://schemas.microsoft.com/office/word/2016/wordml/cid" xmlns:w16="http://schemas.microsoft.com/office/word/2018/wordml" xmlns:w16sdtdh="http://schemas.microsoft.com/office/word/2020/wordml/sdtdatahash" xmlns:w16se="http://schemas.microsoft.com/office/word/2015/wordml/symex" xmlns:wpg="http://schemas.microsoft.com/office/word/2010/wordprocessingGroup" xmlns:wpi="http://schemas.microsoft.com/office/word/2010/wordprocessingInk" xmlns:wne="http://schemas.microsoft.com/office/word/2006/wordml" xmlns:wps="http://schemas.microsoft.com/office/word/2010/wordprocessingShape" mc:Ignorable="w14 w15 w16se w16cid w16 w16cex w16sdtdh wp14">
+<w:ftr xmlns:wpc="http://schemas.microsoft.com/office/word/2010/wordprocessingCanvas" xmlns:cx="http://schemas.microsoft.com/office/drawing/2014/chartex" xmlns:cx1="http://schemas.microsoft.com/office/drawing/2015/9/8/chartex" xmlns:cx2="http://schemas.microsoft.com/office/drawing/2015/10/21/chartex" xmlns:cx3="http://schemas.microsoft.com/office/drawing/2016/5/9/chartex" xmlns:cx4="http://schemas.microsoft.com/office/drawing/2016/5/10/chartex" xmlns:cx5="http://schemas.microsoft.com/office/drawing/2016/5/11/chartex" xmlns:cx6="http://schemas.microsoft.com/office/drawing/2016/5/12/chartex" xmlns:cx7="http://schemas.microsoft.com/office/drawing/2016/5/13/chartex" xmlns:cx8="http://schemas.microsoft.com/office/drawing/2016/5/14/chartex" xmlns:mc="http://schemas.openxmlformats.org/markup-compatibility/2006" xmlns:aink="http://schemas.microsoft.com/office/drawing/2016/ink" xmlns:am3d="http://schemas.microsoft.com/office/drawing/2017/model3d" xmlns:o="urn:schemas-microsoft-com:office:office" xmlns:oel="http://schemas.microsoft.com/office/2019/extlst" xmlns:r="http://schemas.openxmlformats.org/officeDocument/2006/relationships" xmlns:m="http://schemas.openxmlformats.org/officeDocument/2006/math" xmlns:v="urn:schemas-microsoft-com:vml" xmlns:wp14="http://schemas.microsoft.com/office/word/2010/wordprocessingDrawing" xmlns:wp="http://schemas.openxmlformats.org/drawingml/2006/wordprocessingDrawing" xmlns:w10="urn:schemas-microsoft-com:office:word" xmlns:w="http://schemas.openxmlformats.org/wordprocessingml/2006/main" xmlns:w14="http://schemas.microsoft.com/office/word/2010/wordml" xmlns:w15="http://schemas.microsoft.com/office/word/2012/wordml" xmlns:w16cex="http://schemas.microsoft.com/office/word/2018/wordml/cex" xmlns:w16cid="http://schemas.microsoft.com/office/word/2016/wordml/cid" xmlns:w16="http://schemas.microsoft.com/office/word/2018/wordml" xmlns:w16sdtdh="http://schemas.microsoft.com/office/word/2020/wordml/sdtdatahash" xmlns:w16se="http://schemas.microsoft.com/office/word/2015/wordml/symex" xmlns:wpg="http://schemas.microsoft.com/office/word/2010/wordprocessingGroup" xmlns:wpi="http://schemas.microsoft.com/office/word/2010/wordprocessingInk" xmlns:wne="http://schemas.microsoft.com/office/word/2006/wordml" xmlns:wps="http://schemas.microsoft.com/office/word/2010/wordprocessingShape" mc:Ignorable="w14 w15 w16se w16cid w16 w16cex w16sdtdh wp14">
   <w:sdt>
     <w:sdtPr>
       <w:id w:val="1390545192"/>
@@ -24178,7 +23660,7 @@
 </file>
 
 <file path=word/footnotes.xml><?xml version="1.0" encoding="utf-8"?>
-<w:footnotes xmlns:wpc="http://schemas.microsoft.com/office/word/2010/wordprocessingCanvas" xmlns:cx="http://schemas.microsoft.com/office/drawing/2014/chartex" xmlns:cx1="http://schemas.microsoft.com/office/drawing/2015/9/8/chartex" xmlns:cx2="http://schemas.microsoft.com/office/drawing/2015/10/21/chartex" xmlns:cx3="http://schemas.microsoft.com/office/drawing/2016/5/9/chartex" xmlns:cx4="http://schemas.microsoft.com/office/drawing/2016/5/10/chartex" xmlns:cx5="http://schemas.microsoft.com/office/drawing/2016/5/11/chartex" xmlns:cx6="http://schemas.microsoft.com/office/drawing/2016/5/12/chartex" xmlns:cx7="http://schemas.microsoft.com/office/drawing/2016/5/13/chartex" xmlns:cx8="http://schemas.microsoft.com/office/drawing/2016/5/14/chartex" xmlns:mc="http://schemas.openxmlformats.org/markup-compatibility/2006" xmlns:aink="http://schemas.microsoft.com/office/drawing/2016/ink" xmlns:am3d="http://schemas.microsoft.com/office/drawing/2017/model3d" xmlns:o="urn:schemas-microsoft-com:office:office" xmlns:r="http://schemas.openxmlformats.org/officeDocument/2006/relationships" xmlns:m="http://schemas.openxmlformats.org/officeDocument/2006/math" xmlns:v="urn:schemas-microsoft-com:vml" xmlns:wp14="http://schemas.microsoft.com/office/word/2010/wordprocessingDrawing" xmlns:wp="http://schemas.openxmlformats.org/drawingml/2006/wordprocessingDrawing" xmlns:w10="urn:schemas-microsoft-com:office:word" xmlns:w="http://schemas.openxmlformats.org/wordprocessingml/2006/main" xmlns:w14="http://schemas.microsoft.com/office/word/2010/wordml" xmlns:w15="http://schemas.microsoft.com/office/word/2012/wordml" xmlns:w16cex="http://schemas.microsoft.com/office/word/2018/wordml/cex" xmlns:w16cid="http://schemas.microsoft.com/office/word/2016/wordml/cid" xmlns:w16="http://schemas.microsoft.com/office/word/2018/wordml" xmlns:w16sdtdh="http://schemas.microsoft.com/office/word/2020/wordml/sdtdatahash" xmlns:w16se="http://schemas.microsoft.com/office/word/2015/wordml/symex" xmlns:wpg="http://schemas.microsoft.com/office/word/2010/wordprocessingGroup" xmlns:wpi="http://schemas.microsoft.com/office/word/2010/wordprocessingInk" xmlns:wne="http://schemas.microsoft.com/office/word/2006/wordml" xmlns:wps="http://schemas.microsoft.com/office/word/2010/wordprocessingShape" mc:Ignorable="w14 w15 w16se w16cid w16 w16cex w16sdtdh wp14">
+<w:footnotes xmlns:wpc="http://schemas.microsoft.com/office/word/2010/wordprocessingCanvas" xmlns:cx="http://schemas.microsoft.com/office/drawing/2014/chartex" xmlns:cx1="http://schemas.microsoft.com/office/drawing/2015/9/8/chartex" xmlns:cx2="http://schemas.microsoft.com/office/drawing/2015/10/21/chartex" xmlns:cx3="http://schemas.microsoft.com/office/drawing/2016/5/9/chartex" xmlns:cx4="http://schemas.microsoft.com/office/drawing/2016/5/10/chartex" xmlns:cx5="http://schemas.microsoft.com/office/drawing/2016/5/11/chartex" xmlns:cx6="http://schemas.microsoft.com/office/drawing/2016/5/12/chartex" xmlns:cx7="http://schemas.microsoft.com/office/drawing/2016/5/13/chartex" xmlns:cx8="http://schemas.microsoft.com/office/drawing/2016/5/14/chartex" xmlns:mc="http://schemas.openxmlformats.org/markup-compatibility/2006" xmlns:aink="http://schemas.microsoft.com/office/drawing/2016/ink" xmlns:am3d="http://schemas.microsoft.com/office/drawing/2017/model3d" xmlns:o="urn:schemas-microsoft-com:office:office" xmlns:oel="http://schemas.microsoft.com/office/2019/extlst" xmlns:r="http://schemas.openxmlformats.org/officeDocument/2006/relationships" xmlns:m="http://schemas.openxmlformats.org/officeDocument/2006/math" xmlns:v="urn:schemas-microsoft-com:vml" xmlns:wp14="http://schemas.microsoft.com/office/word/2010/wordprocessingDrawing" xmlns:wp="http://schemas.openxmlformats.org/drawingml/2006/wordprocessingDrawing" xmlns:w10="urn:schemas-microsoft-com:office:word" xmlns:w="http://schemas.openxmlformats.org/wordprocessingml/2006/main" xmlns:w14="http://schemas.microsoft.com/office/word/2010/wordml" xmlns:w15="http://schemas.microsoft.com/office/word/2012/wordml" xmlns:w16cex="http://schemas.microsoft.com/office/word/2018/wordml/cex" xmlns:w16cid="http://schemas.microsoft.com/office/word/2016/wordml/cid" xmlns:w16="http://schemas.microsoft.com/office/word/2018/wordml" xmlns:w16sdtdh="http://schemas.microsoft.com/office/word/2020/wordml/sdtdatahash" xmlns:w16se="http://schemas.microsoft.com/office/word/2015/wordml/symex" xmlns:wpg="http://schemas.microsoft.com/office/word/2010/wordprocessingGroup" xmlns:wpi="http://schemas.microsoft.com/office/word/2010/wordprocessingInk" xmlns:wne="http://schemas.microsoft.com/office/word/2006/wordml" xmlns:wps="http://schemas.microsoft.com/office/word/2010/wordprocessingShape" mc:Ignorable="w14 w15 w16se w16cid w16 w16cex w16sdtdh wp14">
   <w:footnote w:type="separator" w:id="-1">
     <w:p>
       <w:pPr>
@@ -24203,7 +23685,7 @@
 </file>
 
 <file path=word/numbering.xml><?xml version="1.0" encoding="utf-8"?>
-<w:numbering xmlns:wpc="http://schemas.microsoft.com/office/word/2010/wordprocessingCanvas" xmlns:cx="http://schemas.microsoft.com/office/drawing/2014/chartex" xmlns:cx1="http://schemas.microsoft.com/office/drawing/2015/9/8/chartex" xmlns:cx2="http://schemas.microsoft.com/office/drawing/2015/10/21/chartex" xmlns:cx3="http://schemas.microsoft.com/office/drawing/2016/5/9/chartex" xmlns:cx4="http://schemas.microsoft.com/office/drawing/2016/5/10/chartex" xmlns:cx5="http://schemas.microsoft.com/office/drawing/2016/5/11/chartex" xmlns:cx6="http://schemas.microsoft.com/office/drawing/2016/5/12/chartex" xmlns:cx7="http://schemas.microsoft.com/office/drawing/2016/5/13/chartex" xmlns:cx8="http://schemas.microsoft.com/office/drawing/2016/5/14/chartex" xmlns:mc="http://schemas.openxmlformats.org/markup-compatibility/2006" xmlns:aink="http://schemas.microsoft.com/office/drawing/2016/ink" xmlns:am3d="http://schemas.microsoft.com/office/drawing/2017/model3d" xmlns:o="urn:schemas-microsoft-com:office:office" xmlns:r="http://schemas.openxmlformats.org/officeDocument/2006/relationships" xmlns:m="http://schemas.openxmlformats.org/officeDocument/2006/math" xmlns:v="urn:schemas-microsoft-com:vml" xmlns:wp14="http://schemas.microsoft.com/office/word/2010/wordprocessingDrawing" xmlns:wp="http://schemas.openxmlformats.org/drawingml/2006/wordprocessingDrawing" xmlns:w10="urn:schemas-microsoft-com:office:word" xmlns:w="http://schemas.openxmlformats.org/wordprocessingml/2006/main" xmlns:w14="http://schemas.microsoft.com/office/word/2010/wordml" xmlns:w15="http://schemas.microsoft.com/office/word/2012/wordml" xmlns:w16cex="http://schemas.microsoft.com/office/word/2018/wordml/cex" xmlns:w16cid="http://schemas.microsoft.com/office/word/2016/wordml/cid" xmlns:w16="http://schemas.microsoft.com/office/word/2018/wordml" xmlns:w16sdtdh="http://schemas.microsoft.com/office/word/2020/wordml/sdtdatahash" xmlns:w16se="http://schemas.microsoft.com/office/word/2015/wordml/symex" xmlns:wpg="http://schemas.microsoft.com/office/word/2010/wordprocessingGroup" xmlns:wpi="http://schemas.microsoft.com/office/word/2010/wordprocessingInk" xmlns:wne="http://schemas.microsoft.com/office/word/2006/wordml" xmlns:wps="http://schemas.microsoft.com/office/word/2010/wordprocessingShape" mc:Ignorable="w14 w15 w16se w16cid w16 w16cex w16sdtdh wp14">
+<w:numbering xmlns:wpc="http://schemas.microsoft.com/office/word/2010/wordprocessingCanvas" xmlns:cx="http://schemas.microsoft.com/office/drawing/2014/chartex" xmlns:cx1="http://schemas.microsoft.com/office/drawing/2015/9/8/chartex" xmlns:cx2="http://schemas.microsoft.com/office/drawing/2015/10/21/chartex" xmlns:cx3="http://schemas.microsoft.com/office/drawing/2016/5/9/chartex" xmlns:cx4="http://schemas.microsoft.com/office/drawing/2016/5/10/chartex" xmlns:cx5="http://schemas.microsoft.com/office/drawing/2016/5/11/chartex" xmlns:cx6="http://schemas.microsoft.com/office/drawing/2016/5/12/chartex" xmlns:cx7="http://schemas.microsoft.com/office/drawing/2016/5/13/chartex" xmlns:cx8="http://schemas.microsoft.com/office/drawing/2016/5/14/chartex" xmlns:mc="http://schemas.openxmlformats.org/markup-compatibility/2006" xmlns:aink="http://schemas.microsoft.com/office/drawing/2016/ink" xmlns:am3d="http://schemas.microsoft.com/office/drawing/2017/model3d" xmlns:o="urn:schemas-microsoft-com:office:office" xmlns:oel="http://schemas.microsoft.com/office/2019/extlst" xmlns:r="http://schemas.openxmlformats.org/officeDocument/2006/relationships" xmlns:m="http://schemas.openxmlformats.org/officeDocument/2006/math" xmlns:v="urn:schemas-microsoft-com:vml" xmlns:wp14="http://schemas.microsoft.com/office/word/2010/wordprocessingDrawing" xmlns:wp="http://schemas.openxmlformats.org/drawingml/2006/wordprocessingDrawing" xmlns:w10="urn:schemas-microsoft-com:office:word" xmlns:w="http://schemas.openxmlformats.org/wordprocessingml/2006/main" xmlns:w14="http://schemas.microsoft.com/office/word/2010/wordml" xmlns:w15="http://schemas.microsoft.com/office/word/2012/wordml" xmlns:w16cex="http://schemas.microsoft.com/office/word/2018/wordml/cex" xmlns:w16cid="http://schemas.microsoft.com/office/word/2016/wordml/cid" xmlns:w16="http://schemas.microsoft.com/office/word/2018/wordml" xmlns:w16sdtdh="http://schemas.microsoft.com/office/word/2020/wordml/sdtdatahash" xmlns:w16se="http://schemas.microsoft.com/office/word/2015/wordml/symex" xmlns:wpg="http://schemas.microsoft.com/office/word/2010/wordprocessingGroup" xmlns:wpi="http://schemas.microsoft.com/office/word/2010/wordprocessingInk" xmlns:wne="http://schemas.microsoft.com/office/word/2006/wordml" xmlns:wps="http://schemas.microsoft.com/office/word/2010/wordprocessingShape" mc:Ignorable="w14 w15 w16se w16cid w16 w16cex w16sdtdh wp14">
   <w:abstractNum w:abstractNumId="0" w15:restartNumberingAfterBreak="0">
     <w:nsid w:val="19080783"/>
     <w:multiLevelType w:val="hybridMultilevel"/>

</xml_diff>